<commit_message>
Updated docs & added controller json
</commit_message>
<xml_diff>
--- a/Soundscape.docx
+++ b/Soundscape.docx
@@ -33,9 +33,12 @@
             <w:t>Contents</w:t>
           </w:r>
         </w:p>
+        <w:p/>
+        <w:p/>
+        <w:p/>
         <w:p>
           <w:pPr>
-            <w:pStyle w:val="TOCHeading1"/>
+            <w:pStyle w:val="TOCHeading2"/>
             <w:sectPr>
               <w:headerReference w:type="even" r:id="rId8"/>
               <w:headerReference w:type="default" r:id="rId9"/>
@@ -53,141 +56,77 @@
           </w:pPr>
           <w:r>
             <w:lastRenderedPageBreak/>
-            <w:t>About Soundscape</w:t>
-          </w:r>
-        </w:p>
-        <w:p>
-          <w:pPr>
-            <w:pStyle w:val="TOCHeading1"/>
-          </w:pPr>
-          <w:r>
-            <w:t>Namespace: Soundscap</w:t>
-          </w:r>
-          <w:r>
-            <w:t>e</w:t>
-          </w:r>
-        </w:p>
-        <w:p>
-          <w:pPr>
-            <w:pStyle w:val="TOCHeading1"/>
-          </w:pPr>
-          <w:r>
-            <w:t xml:space="preserve">Namespace: </w:t>
-          </w:r>
-          <w:proofErr w:type="spellStart"/>
-          <w:r>
-            <w:t>Soundscape.GameplaySceneComponents</w:t>
-          </w:r>
-          <w:proofErr w:type="spellEnd"/>
-        </w:p>
-        <w:p>
-          <w:pPr>
-            <w:pStyle w:val="TOCHeading1"/>
-          </w:pPr>
-          <w:r>
-            <w:t xml:space="preserve">Namespace: </w:t>
-          </w:r>
-          <w:proofErr w:type="spellStart"/>
-          <w:r>
-            <w:t>Soundscape.Levels</w:t>
-          </w:r>
-          <w:proofErr w:type="spellEnd"/>
-        </w:p>
-        <w:p>
-          <w:pPr>
-            <w:pStyle w:val="TOCHeading1"/>
-          </w:pPr>
-          <w:r>
-            <w:t xml:space="preserve">Namespace: </w:t>
-          </w:r>
-          <w:proofErr w:type="spellStart"/>
-          <w:r>
-            <w:t>XNALib</w:t>
-          </w:r>
-          <w:proofErr w:type="spellEnd"/>
-        </w:p>
-        <w:p>
-          <w:pPr>
-            <w:pStyle w:val="TOCHeading1"/>
-          </w:pPr>
-          <w:r>
-            <w:t>UML</w:t>
+            <w:t>About</w:t>
           </w:r>
         </w:p>
         <w:p>
           <w:pPr>
             <w:pStyle w:val="TOC1"/>
-            <w:tabs>
-              <w:tab w:val="right" w:leader="dot" w:pos="4316"/>
-            </w:tabs>
             <w:rPr>
-              <w:noProof/>
               <w:sz w:val="22"/>
               <w:szCs w:val="22"/>
               <w:lang w:eastAsia="en-CA"/>
             </w:rPr>
           </w:pPr>
           <w:r>
+            <w:rPr>
+              <w:noProof w:val="0"/>
+            </w:rPr>
             <w:fldChar w:fldCharType="begin"/>
           </w:r>
           <w:r>
             <w:instrText xml:space="preserve"> TOC \o "1-3" \h \z \u </w:instrText>
           </w:r>
           <w:r>
+            <w:rPr>
+              <w:noProof w:val="0"/>
+            </w:rPr>
             <w:fldChar w:fldCharType="separate"/>
           </w:r>
-          <w:hyperlink w:anchor="_Toc405969226" w:history="1">
+          <w:hyperlink w:anchor="_Toc405969810" w:history="1">
             <w:r>
               <w:rPr>
                 <w:rStyle w:val="Hyperlink"/>
-                <w:noProof/>
               </w:rPr>
               <w:t>Game Description</w:t>
             </w:r>
             <w:r>
               <w:rPr>
-                <w:noProof/>
                 <w:webHidden/>
               </w:rPr>
               <w:tab/>
             </w:r>
             <w:r>
               <w:rPr>
-                <w:noProof/>
                 <w:webHidden/>
               </w:rPr>
               <w:fldChar w:fldCharType="begin"/>
             </w:r>
             <w:r>
               <w:rPr>
-                <w:noProof/>
-                <w:webHidden/>
-              </w:rPr>
-              <w:instrText xml:space="preserve"> PAGEREF _Toc405969226 \h </w:instrText>
-            </w:r>
-            <w:r>
-              <w:rPr>
-                <w:noProof/>
-                <w:webHidden/>
-              </w:rPr>
-            </w:r>
-            <w:r>
-              <w:rPr>
-                <w:noProof/>
+                <w:webHidden/>
+              </w:rPr>
+              <w:instrText xml:space="preserve"> PAGEREF _Toc405969810 \h </w:instrText>
+            </w:r>
+            <w:r>
+              <w:rPr>
+                <w:webHidden/>
+              </w:rPr>
+            </w:r>
+            <w:r>
+              <w:rPr>
                 <w:webHidden/>
               </w:rPr>
               <w:fldChar w:fldCharType="separate"/>
             </w:r>
             <w:r>
               <w:rPr>
-                <w:noProof/>
                 <w:webHidden/>
               </w:rPr>
               <w:t>2</w:t>
             </w:r>
             <w:r>
               <w:rPr>
-                <w:noProof/>
                 <w:webHidden/>
               </w:rPr>
               <w:fldChar w:fldCharType="end"/>
@@ -197,68 +136,56 @@
         <w:p>
           <w:pPr>
             <w:pStyle w:val="TOC1"/>
-            <w:tabs>
-              <w:tab w:val="right" w:leader="dot" w:pos="4316"/>
-            </w:tabs>
             <w:rPr>
-              <w:noProof/>
               <w:sz w:val="22"/>
               <w:szCs w:val="22"/>
               <w:lang w:eastAsia="en-CA"/>
             </w:rPr>
           </w:pPr>
-          <w:hyperlink w:anchor="_Toc405969227" w:history="1">
+          <w:hyperlink w:anchor="_Toc405969811" w:history="1">
             <w:r>
               <w:rPr>
                 <w:rStyle w:val="Hyperlink"/>
-                <w:noProof/>
               </w:rPr>
               <w:t>Game Features</w:t>
             </w:r>
             <w:r>
               <w:rPr>
-                <w:noProof/>
                 <w:webHidden/>
               </w:rPr>
               <w:tab/>
             </w:r>
             <w:r>
               <w:rPr>
-                <w:noProof/>
                 <w:webHidden/>
               </w:rPr>
               <w:fldChar w:fldCharType="begin"/>
             </w:r>
             <w:r>
               <w:rPr>
-                <w:noProof/>
-                <w:webHidden/>
-              </w:rPr>
-              <w:instrText xml:space="preserve"> PAGEREF _Toc405969227 \h </w:instrText>
-            </w:r>
-            <w:r>
-              <w:rPr>
-                <w:noProof/>
-                <w:webHidden/>
-              </w:rPr>
-            </w:r>
-            <w:r>
-              <w:rPr>
-                <w:noProof/>
+                <w:webHidden/>
+              </w:rPr>
+              <w:instrText xml:space="preserve"> PAGEREF _Toc405969811 \h </w:instrText>
+            </w:r>
+            <w:r>
+              <w:rPr>
+                <w:webHidden/>
+              </w:rPr>
+            </w:r>
+            <w:r>
+              <w:rPr>
                 <w:webHidden/>
               </w:rPr>
               <w:fldChar w:fldCharType="separate"/>
             </w:r>
             <w:r>
               <w:rPr>
-                <w:noProof/>
                 <w:webHidden/>
               </w:rPr>
               <w:t>2</w:t>
             </w:r>
             <w:r>
               <w:rPr>
-                <w:noProof/>
                 <w:webHidden/>
               </w:rPr>
               <w:fldChar w:fldCharType="end"/>
@@ -278,7 +205,7 @@
               <w:lang w:eastAsia="en-CA"/>
             </w:rPr>
           </w:pPr>
-          <w:hyperlink w:anchor="_Toc405969228" w:history="1">
+          <w:hyperlink w:anchor="_Toc405969812" w:history="1">
             <w:r>
               <w:rPr>
                 <w:rStyle w:val="Hyperlink"/>
@@ -305,7 +232,7 @@
                 <w:noProof/>
                 <w:webHidden/>
               </w:rPr>
-              <w:instrText xml:space="preserve"> PAGEREF _Toc405969228 \h </w:instrText>
+              <w:instrText xml:space="preserve"> PAGEREF _Toc405969812 \h </w:instrText>
             </w:r>
             <w:r>
               <w:rPr>
@@ -349,7 +276,7 @@
               <w:lang w:eastAsia="en-CA"/>
             </w:rPr>
           </w:pPr>
-          <w:hyperlink w:anchor="_Toc405969229" w:history="1">
+          <w:hyperlink w:anchor="_Toc405969813" w:history="1">
             <w:r>
               <w:rPr>
                 <w:rStyle w:val="Hyperlink"/>
@@ -376,7 +303,7 @@
                 <w:noProof/>
                 <w:webHidden/>
               </w:rPr>
-              <w:instrText xml:space="preserve"> PAGEREF _Toc405969229 \h </w:instrText>
+              <w:instrText xml:space="preserve"> PAGEREF _Toc405969813 \h </w:instrText>
             </w:r>
             <w:r>
               <w:rPr>
@@ -420,7 +347,7 @@
               <w:lang w:eastAsia="en-CA"/>
             </w:rPr>
           </w:pPr>
-          <w:hyperlink w:anchor="_Toc405969230" w:history="1">
+          <w:hyperlink w:anchor="_Toc405969814" w:history="1">
             <w:r>
               <w:rPr>
                 <w:rStyle w:val="Hyperlink"/>
@@ -447,7 +374,7 @@
                 <w:noProof/>
                 <w:webHidden/>
               </w:rPr>
-              <w:instrText xml:space="preserve"> PAGEREF _Toc405969230 \h </w:instrText>
+              <w:instrText xml:space="preserve"> PAGEREF _Toc405969814 \h </w:instrText>
             </w:r>
             <w:r>
               <w:rPr>
@@ -481,139 +408,144 @@
         <w:p>
           <w:pPr>
             <w:pStyle w:val="TOC1"/>
-            <w:tabs>
-              <w:tab w:val="right" w:leader="dot" w:pos="4316"/>
-            </w:tabs>
             <w:rPr>
-              <w:noProof/>
               <w:sz w:val="22"/>
               <w:szCs w:val="22"/>
               <w:lang w:eastAsia="en-CA"/>
             </w:rPr>
           </w:pPr>
-          <w:hyperlink w:anchor="_Toc405969231" w:history="1">
+          <w:hyperlink w:anchor="_Toc405969815" w:history="1">
             <w:r>
               <w:rPr>
                 <w:rStyle w:val="Hyperlink"/>
-                <w:noProof/>
               </w:rPr>
               <w:t>Game Story</w:t>
             </w:r>
             <w:r>
               <w:rPr>
-                <w:noProof/>
                 <w:webHidden/>
               </w:rPr>
               <w:tab/>
             </w:r>
             <w:r>
               <w:rPr>
-                <w:noProof/>
                 <w:webHidden/>
               </w:rPr>
               <w:fldChar w:fldCharType="begin"/>
             </w:r>
             <w:r>
               <w:rPr>
-                <w:noProof/>
-                <w:webHidden/>
-              </w:rPr>
-              <w:instrText xml:space="preserve"> PAGEREF _Toc405969231 \h </w:instrText>
-            </w:r>
-            <w:r>
-              <w:rPr>
-                <w:noProof/>
-                <w:webHidden/>
-              </w:rPr>
-            </w:r>
-            <w:r>
-              <w:rPr>
-                <w:noProof/>
+                <w:webHidden/>
+              </w:rPr>
+              <w:instrText xml:space="preserve"> PAGEREF _Toc405969815 \h </w:instrText>
+            </w:r>
+            <w:r>
+              <w:rPr>
+                <w:webHidden/>
+              </w:rPr>
+            </w:r>
+            <w:r>
+              <w:rPr>
                 <w:webHidden/>
               </w:rPr>
               <w:fldChar w:fldCharType="separate"/>
             </w:r>
             <w:r>
               <w:rPr>
-                <w:noProof/>
                 <w:webHidden/>
               </w:rPr>
               <w:t>2</w:t>
             </w:r>
             <w:r>
               <w:rPr>
-                <w:noProof/>
                 <w:webHidden/>
               </w:rPr>
               <w:fldChar w:fldCharType="end"/>
+            </w:r>
+          </w:hyperlink>
+        </w:p>
+        <w:p>
+          <w:pPr>
+            <w:pStyle w:val="TOCHeading1"/>
+          </w:pPr>
+          <w:hyperlink w:anchor="Namespaces" w:history="1">
+            <w:r>
+              <w:rPr>
+                <w:rStyle w:val="Hyperlink"/>
+              </w:rPr>
+              <w:t>Namespaces</w:t>
+            </w:r>
+          </w:hyperlink>
+          <w:r>
+            <w:t xml:space="preserve"> </w:t>
+          </w:r>
+        </w:p>
+        <w:p>
+          <w:pPr>
+            <w:pStyle w:val="TOCHeading2"/>
+          </w:pPr>
+          <w:hyperlink w:anchor="NSSoundscape" w:history="1">
+            <w:r>
+              <w:rPr>
+                <w:rStyle w:val="Hyperlink"/>
+              </w:rPr>
+              <w:t>Soundscape</w:t>
             </w:r>
           </w:hyperlink>
         </w:p>
         <w:p>
           <w:pPr>
             <w:pStyle w:val="TOC1"/>
-            <w:tabs>
-              <w:tab w:val="right" w:leader="dot" w:pos="4316"/>
-            </w:tabs>
             <w:rPr>
-              <w:noProof/>
               <w:sz w:val="22"/>
               <w:szCs w:val="22"/>
               <w:lang w:eastAsia="en-CA"/>
             </w:rPr>
           </w:pPr>
-          <w:hyperlink w:anchor="_Toc405969232" w:history="1">
+          <w:hyperlink w:anchor="_Toc405969816" w:history="1">
             <w:r>
               <w:rPr>
                 <w:rStyle w:val="Hyperlink"/>
-                <w:noProof/>
               </w:rPr>
               <w:t>GameLoop</w:t>
             </w:r>
             <w:r>
               <w:rPr>
-                <w:noProof/>
                 <w:webHidden/>
               </w:rPr>
               <w:tab/>
             </w:r>
             <w:r>
               <w:rPr>
-                <w:noProof/>
                 <w:webHidden/>
               </w:rPr>
               <w:fldChar w:fldCharType="begin"/>
             </w:r>
             <w:r>
               <w:rPr>
-                <w:noProof/>
-                <w:webHidden/>
-              </w:rPr>
-              <w:instrText xml:space="preserve"> PAGEREF _Toc405969232 \h </w:instrText>
-            </w:r>
-            <w:r>
-              <w:rPr>
-                <w:noProof/>
-                <w:webHidden/>
-              </w:rPr>
-            </w:r>
-            <w:r>
-              <w:rPr>
-                <w:noProof/>
+                <w:webHidden/>
+              </w:rPr>
+              <w:instrText xml:space="preserve"> PAGEREF _Toc405969816 \h </w:instrText>
+            </w:r>
+            <w:r>
+              <w:rPr>
+                <w:webHidden/>
+              </w:rPr>
+            </w:r>
+            <w:r>
+              <w:rPr>
                 <w:webHidden/>
               </w:rPr>
               <w:fldChar w:fldCharType="separate"/>
             </w:r>
             <w:r>
               <w:rPr>
-                <w:noProof/>
                 <w:webHidden/>
               </w:rPr>
               <w:t>3</w:t>
             </w:r>
             <w:r>
               <w:rPr>
-                <w:noProof/>
                 <w:webHidden/>
               </w:rPr>
               <w:fldChar w:fldCharType="end"/>
@@ -623,68 +555,56 @@
         <w:p>
           <w:pPr>
             <w:pStyle w:val="TOC1"/>
-            <w:tabs>
-              <w:tab w:val="right" w:leader="dot" w:pos="4316"/>
-            </w:tabs>
             <w:rPr>
-              <w:noProof/>
               <w:sz w:val="22"/>
               <w:szCs w:val="22"/>
               <w:lang w:eastAsia="en-CA"/>
             </w:rPr>
           </w:pPr>
-          <w:hyperlink w:anchor="_Toc405969233" w:history="1">
+          <w:hyperlink w:anchor="_Toc405969817" w:history="1">
             <w:r>
               <w:rPr>
                 <w:rStyle w:val="Hyperlink"/>
-                <w:noProof/>
               </w:rPr>
               <w:t>GameplayScene</w:t>
             </w:r>
             <w:r>
               <w:rPr>
-                <w:noProof/>
                 <w:webHidden/>
               </w:rPr>
               <w:tab/>
             </w:r>
             <w:r>
               <w:rPr>
-                <w:noProof/>
                 <w:webHidden/>
               </w:rPr>
               <w:fldChar w:fldCharType="begin"/>
             </w:r>
             <w:r>
               <w:rPr>
-                <w:noProof/>
-                <w:webHidden/>
-              </w:rPr>
-              <w:instrText xml:space="preserve"> PAGEREF _Toc405969233 \h </w:instrText>
-            </w:r>
-            <w:r>
-              <w:rPr>
-                <w:noProof/>
-                <w:webHidden/>
-              </w:rPr>
-            </w:r>
-            <w:r>
-              <w:rPr>
-                <w:noProof/>
+                <w:webHidden/>
+              </w:rPr>
+              <w:instrText xml:space="preserve"> PAGEREF _Toc405969817 \h </w:instrText>
+            </w:r>
+            <w:r>
+              <w:rPr>
+                <w:webHidden/>
+              </w:rPr>
+            </w:r>
+            <w:r>
+              <w:rPr>
                 <w:webHidden/>
               </w:rPr>
               <w:fldChar w:fldCharType="separate"/>
             </w:r>
             <w:r>
               <w:rPr>
-                <w:noProof/>
                 <w:webHidden/>
               </w:rPr>
               <w:t>3</w:t>
             </w:r>
             <w:r>
               <w:rPr>
-                <w:noProof/>
                 <w:webHidden/>
               </w:rPr>
               <w:fldChar w:fldCharType="end"/>
@@ -694,68 +614,56 @@
         <w:p>
           <w:pPr>
             <w:pStyle w:val="TOC1"/>
-            <w:tabs>
-              <w:tab w:val="right" w:leader="dot" w:pos="4316"/>
-            </w:tabs>
             <w:rPr>
-              <w:noProof/>
               <w:sz w:val="22"/>
               <w:szCs w:val="22"/>
               <w:lang w:eastAsia="en-CA"/>
             </w:rPr>
           </w:pPr>
-          <w:hyperlink w:anchor="_Toc405969234" w:history="1">
+          <w:hyperlink w:anchor="_Toc405969818" w:history="1">
             <w:r>
               <w:rPr>
                 <w:rStyle w:val="Hyperlink"/>
-                <w:noProof/>
               </w:rPr>
               <w:t>TargetedGraphicsDeviceManager</w:t>
             </w:r>
             <w:r>
               <w:rPr>
-                <w:noProof/>
                 <w:webHidden/>
               </w:rPr>
               <w:tab/>
             </w:r>
             <w:r>
               <w:rPr>
-                <w:noProof/>
                 <w:webHidden/>
               </w:rPr>
               <w:fldChar w:fldCharType="begin"/>
             </w:r>
             <w:r>
               <w:rPr>
-                <w:noProof/>
-                <w:webHidden/>
-              </w:rPr>
-              <w:instrText xml:space="preserve"> PAGEREF _Toc405969234 \h </w:instrText>
-            </w:r>
-            <w:r>
-              <w:rPr>
-                <w:noProof/>
-                <w:webHidden/>
-              </w:rPr>
-            </w:r>
-            <w:r>
-              <w:rPr>
-                <w:noProof/>
+                <w:webHidden/>
+              </w:rPr>
+              <w:instrText xml:space="preserve"> PAGEREF _Toc405969818 \h </w:instrText>
+            </w:r>
+            <w:r>
+              <w:rPr>
+                <w:webHidden/>
+              </w:rPr>
+            </w:r>
+            <w:r>
+              <w:rPr>
                 <w:webHidden/>
               </w:rPr>
               <w:fldChar w:fldCharType="separate"/>
             </w:r>
             <w:r>
               <w:rPr>
-                <w:noProof/>
                 <w:webHidden/>
               </w:rPr>
               <w:t>3</w:t>
             </w:r>
             <w:r>
               <w:rPr>
-                <w:noProof/>
                 <w:webHidden/>
               </w:rPr>
               <w:fldChar w:fldCharType="end"/>
@@ -765,68 +673,56 @@
         <w:p>
           <w:pPr>
             <w:pStyle w:val="TOC1"/>
-            <w:tabs>
-              <w:tab w:val="right" w:leader="dot" w:pos="4316"/>
-            </w:tabs>
             <w:rPr>
-              <w:noProof/>
               <w:sz w:val="22"/>
               <w:szCs w:val="22"/>
               <w:lang w:eastAsia="en-CA"/>
             </w:rPr>
           </w:pPr>
-          <w:hyperlink w:anchor="_Toc405969235" w:history="1">
+          <w:hyperlink w:anchor="_Toc405969819" w:history="1">
             <w:r>
               <w:rPr>
                 <w:rStyle w:val="Hyperlink"/>
-                <w:noProof/>
               </w:rPr>
               <w:t>Toolbox</w:t>
             </w:r>
             <w:r>
               <w:rPr>
-                <w:noProof/>
                 <w:webHidden/>
               </w:rPr>
               <w:tab/>
             </w:r>
             <w:r>
               <w:rPr>
-                <w:noProof/>
                 <w:webHidden/>
               </w:rPr>
               <w:fldChar w:fldCharType="begin"/>
             </w:r>
             <w:r>
               <w:rPr>
-                <w:noProof/>
-                <w:webHidden/>
-              </w:rPr>
-              <w:instrText xml:space="preserve"> PAGEREF _Toc405969235 \h </w:instrText>
-            </w:r>
-            <w:r>
-              <w:rPr>
-                <w:noProof/>
-                <w:webHidden/>
-              </w:rPr>
-            </w:r>
-            <w:r>
-              <w:rPr>
-                <w:noProof/>
+                <w:webHidden/>
+              </w:rPr>
+              <w:instrText xml:space="preserve"> PAGEREF _Toc405969819 \h </w:instrText>
+            </w:r>
+            <w:r>
+              <w:rPr>
+                <w:webHidden/>
+              </w:rPr>
+            </w:r>
+            <w:r>
+              <w:rPr>
                 <w:webHidden/>
               </w:rPr>
               <w:fldChar w:fldCharType="separate"/>
             </w:r>
             <w:r>
               <w:rPr>
-                <w:noProof/>
                 <w:webHidden/>
               </w:rPr>
               <w:t>3</w:t>
             </w:r>
             <w:r>
               <w:rPr>
-                <w:noProof/>
                 <w:webHidden/>
               </w:rPr>
               <w:fldChar w:fldCharType="end"/>
@@ -836,68 +732,56 @@
         <w:p>
           <w:pPr>
             <w:pStyle w:val="TOC1"/>
-            <w:tabs>
-              <w:tab w:val="right" w:leader="dot" w:pos="4316"/>
-            </w:tabs>
             <w:rPr>
-              <w:noProof/>
               <w:sz w:val="22"/>
               <w:szCs w:val="22"/>
               <w:lang w:eastAsia="en-CA"/>
             </w:rPr>
           </w:pPr>
-          <w:hyperlink w:anchor="_Toc405969236" w:history="1">
+          <w:hyperlink w:anchor="_Toc405969820" w:history="1">
             <w:r>
               <w:rPr>
                 <w:rStyle w:val="Hyperlink"/>
-                <w:noProof/>
               </w:rPr>
               <w:t>VirtualController</w:t>
             </w:r>
             <w:r>
               <w:rPr>
-                <w:noProof/>
                 <w:webHidden/>
               </w:rPr>
               <w:tab/>
             </w:r>
             <w:r>
               <w:rPr>
-                <w:noProof/>
                 <w:webHidden/>
               </w:rPr>
               <w:fldChar w:fldCharType="begin"/>
             </w:r>
             <w:r>
               <w:rPr>
-                <w:noProof/>
-                <w:webHidden/>
-              </w:rPr>
-              <w:instrText xml:space="preserve"> PAGEREF _Toc405969236 \h </w:instrText>
-            </w:r>
-            <w:r>
-              <w:rPr>
-                <w:noProof/>
-                <w:webHidden/>
-              </w:rPr>
-            </w:r>
-            <w:r>
-              <w:rPr>
-                <w:noProof/>
+                <w:webHidden/>
+              </w:rPr>
+              <w:instrText xml:space="preserve"> PAGEREF _Toc405969820 \h </w:instrText>
+            </w:r>
+            <w:r>
+              <w:rPr>
+                <w:webHidden/>
+              </w:rPr>
+            </w:r>
+            <w:r>
+              <w:rPr>
                 <w:webHidden/>
               </w:rPr>
               <w:fldChar w:fldCharType="separate"/>
             </w:r>
             <w:r>
               <w:rPr>
-                <w:noProof/>
                 <w:webHidden/>
               </w:rPr>
               <w:t>3</w:t>
             </w:r>
             <w:r>
               <w:rPr>
-                <w:noProof/>
                 <w:webHidden/>
               </w:rPr>
               <w:fldChar w:fldCharType="end"/>
@@ -907,68 +791,56 @@
         <w:p>
           <w:pPr>
             <w:pStyle w:val="TOC1"/>
-            <w:tabs>
-              <w:tab w:val="right" w:leader="dot" w:pos="4316"/>
-            </w:tabs>
             <w:rPr>
-              <w:noProof/>
               <w:sz w:val="22"/>
               <w:szCs w:val="22"/>
               <w:lang w:eastAsia="en-CA"/>
             </w:rPr>
           </w:pPr>
-          <w:hyperlink w:anchor="_Toc405969237" w:history="1">
+          <w:hyperlink w:anchor="_Toc405969821" w:history="1">
             <w:r>
               <w:rPr>
                 <w:rStyle w:val="Hyperlink"/>
-                <w:noProof/>
               </w:rPr>
               <w:t>Scenes</w:t>
             </w:r>
             <w:r>
               <w:rPr>
-                <w:noProof/>
                 <w:webHidden/>
               </w:rPr>
               <w:tab/>
             </w:r>
             <w:r>
               <w:rPr>
-                <w:noProof/>
                 <w:webHidden/>
               </w:rPr>
               <w:fldChar w:fldCharType="begin"/>
             </w:r>
             <w:r>
               <w:rPr>
-                <w:noProof/>
-                <w:webHidden/>
-              </w:rPr>
-              <w:instrText xml:space="preserve"> PAGEREF _Toc405969237 \h </w:instrText>
-            </w:r>
-            <w:r>
-              <w:rPr>
-                <w:noProof/>
-                <w:webHidden/>
-              </w:rPr>
-            </w:r>
-            <w:r>
-              <w:rPr>
-                <w:noProof/>
+                <w:webHidden/>
+              </w:rPr>
+              <w:instrText xml:space="preserve"> PAGEREF _Toc405969821 \h </w:instrText>
+            </w:r>
+            <w:r>
+              <w:rPr>
+                <w:webHidden/>
+              </w:rPr>
+            </w:r>
+            <w:r>
+              <w:rPr>
                 <w:webHidden/>
               </w:rPr>
               <w:fldChar w:fldCharType="separate"/>
             </w:r>
             <w:r>
               <w:rPr>
-                <w:noProof/>
                 <w:webHidden/>
               </w:rPr>
               <w:t>4</w:t>
             </w:r>
             <w:r>
               <w:rPr>
-                <w:noProof/>
                 <w:webHidden/>
               </w:rPr>
               <w:fldChar w:fldCharType="end"/>
@@ -988,7 +860,7 @@
               <w:lang w:eastAsia="en-CA"/>
             </w:rPr>
           </w:pPr>
-          <w:hyperlink w:anchor="_Toc405969238" w:history="1">
+          <w:hyperlink w:anchor="_Toc405969822" w:history="1">
             <w:r>
               <w:rPr>
                 <w:rStyle w:val="Hyperlink"/>
@@ -1015,7 +887,7 @@
                 <w:noProof/>
                 <w:webHidden/>
               </w:rPr>
-              <w:instrText xml:space="preserve"> PAGEREF _Toc405969238 \h </w:instrText>
+              <w:instrText xml:space="preserve"> PAGEREF _Toc405969822 \h </w:instrText>
             </w:r>
             <w:r>
               <w:rPr>
@@ -1059,7 +931,7 @@
               <w:lang w:eastAsia="en-CA"/>
             </w:rPr>
           </w:pPr>
-          <w:hyperlink w:anchor="_Toc405969239" w:history="1">
+          <w:hyperlink w:anchor="_Toc405969823" w:history="1">
             <w:r>
               <w:rPr>
                 <w:rStyle w:val="Hyperlink"/>
@@ -1086,7 +958,7 @@
                 <w:noProof/>
                 <w:webHidden/>
               </w:rPr>
-              <w:instrText xml:space="preserve"> PAGEREF _Toc405969239 \h </w:instrText>
+              <w:instrText xml:space="preserve"> PAGEREF _Toc405969823 \h </w:instrText>
             </w:r>
             <w:r>
               <w:rPr>
@@ -1130,7 +1002,7 @@
               <w:lang w:eastAsia="en-CA"/>
             </w:rPr>
           </w:pPr>
-          <w:hyperlink w:anchor="_Toc405969240" w:history="1">
+          <w:hyperlink w:anchor="_Toc405969824" w:history="1">
             <w:r>
               <w:rPr>
                 <w:rStyle w:val="Hyperlink"/>
@@ -1157,7 +1029,7 @@
                 <w:noProof/>
                 <w:webHidden/>
               </w:rPr>
-              <w:instrText xml:space="preserve"> PAGEREF _Toc405969240 \h </w:instrText>
+              <w:instrText xml:space="preserve"> PAGEREF _Toc405969824 \h </w:instrText>
             </w:r>
             <w:r>
               <w:rPr>
@@ -1201,7 +1073,7 @@
               <w:lang w:eastAsia="en-CA"/>
             </w:rPr>
           </w:pPr>
-          <w:hyperlink w:anchor="_Toc405969241" w:history="1">
+          <w:hyperlink w:anchor="_Toc405969825" w:history="1">
             <w:r>
               <w:rPr>
                 <w:rStyle w:val="Hyperlink"/>
@@ -1228,7 +1100,7 @@
                 <w:noProof/>
                 <w:webHidden/>
               </w:rPr>
-              <w:instrText xml:space="preserve"> PAGEREF _Toc405969241 \h </w:instrText>
+              <w:instrText xml:space="preserve"> PAGEREF _Toc405969825 \h </w:instrText>
             </w:r>
             <w:r>
               <w:rPr>
@@ -1272,7 +1144,7 @@
               <w:lang w:eastAsia="en-CA"/>
             </w:rPr>
           </w:pPr>
-          <w:hyperlink w:anchor="_Toc405969242" w:history="1">
+          <w:hyperlink w:anchor="_Toc405969826" w:history="1">
             <w:r>
               <w:rPr>
                 <w:rStyle w:val="Hyperlink"/>
@@ -1299,7 +1171,7 @@
                 <w:noProof/>
                 <w:webHidden/>
               </w:rPr>
-              <w:instrText xml:space="preserve"> PAGEREF _Toc405969242 \h </w:instrText>
+              <w:instrText xml:space="preserve"> PAGEREF _Toc405969826 \h </w:instrText>
             </w:r>
             <w:r>
               <w:rPr>
@@ -1327,74 +1199,75 @@
                 <w:webHidden/>
               </w:rPr>
               <w:fldChar w:fldCharType="end"/>
+            </w:r>
+          </w:hyperlink>
+        </w:p>
+        <w:p>
+          <w:pPr>
+            <w:pStyle w:val="TOCHeading2"/>
+          </w:pPr>
+          <w:hyperlink w:anchor="NSSoundscapeGameplaySceneComponents" w:history="1">
+            <w:r>
+              <w:rPr>
+                <w:rStyle w:val="Hyperlink"/>
+              </w:rPr>
+              <w:t>Soundscape.GameplaySceneComponents</w:t>
             </w:r>
           </w:hyperlink>
         </w:p>
         <w:p>
           <w:pPr>
             <w:pStyle w:val="TOC1"/>
-            <w:tabs>
-              <w:tab w:val="right" w:leader="dot" w:pos="4316"/>
-            </w:tabs>
             <w:rPr>
-              <w:noProof/>
               <w:sz w:val="22"/>
               <w:szCs w:val="22"/>
               <w:lang w:eastAsia="en-CA"/>
             </w:rPr>
           </w:pPr>
-          <w:hyperlink w:anchor="_Toc405969243" w:history="1">
+          <w:hyperlink w:anchor="_Toc405969827" w:history="1">
             <w:r>
               <w:rPr>
                 <w:rStyle w:val="Hyperlink"/>
-                <w:noProof/>
               </w:rPr>
               <w:t>GameplaySceneComponent</w:t>
             </w:r>
             <w:r>
               <w:rPr>
-                <w:noProof/>
                 <w:webHidden/>
               </w:rPr>
               <w:tab/>
             </w:r>
             <w:r>
               <w:rPr>
-                <w:noProof/>
                 <w:webHidden/>
               </w:rPr>
               <w:fldChar w:fldCharType="begin"/>
             </w:r>
             <w:r>
               <w:rPr>
-                <w:noProof/>
-                <w:webHidden/>
-              </w:rPr>
-              <w:instrText xml:space="preserve"> PAGEREF _Toc405969243 \h </w:instrText>
-            </w:r>
-            <w:r>
-              <w:rPr>
-                <w:noProof/>
-                <w:webHidden/>
-              </w:rPr>
-            </w:r>
-            <w:r>
-              <w:rPr>
-                <w:noProof/>
+                <w:webHidden/>
+              </w:rPr>
+              <w:instrText xml:space="preserve"> PAGEREF _Toc405969827 \h </w:instrText>
+            </w:r>
+            <w:r>
+              <w:rPr>
+                <w:webHidden/>
+              </w:rPr>
+            </w:r>
+            <w:r>
+              <w:rPr>
                 <w:webHidden/>
               </w:rPr>
               <w:fldChar w:fldCharType="separate"/>
             </w:r>
             <w:r>
               <w:rPr>
-                <w:noProof/>
                 <w:webHidden/>
               </w:rPr>
               <w:t>5</w:t>
             </w:r>
             <w:r>
               <w:rPr>
-                <w:noProof/>
                 <w:webHidden/>
               </w:rPr>
               <w:fldChar w:fldCharType="end"/>
@@ -1414,7 +1287,7 @@
               <w:lang w:eastAsia="en-CA"/>
             </w:rPr>
           </w:pPr>
-          <w:hyperlink w:anchor="_Toc405969244" w:history="1">
+          <w:hyperlink w:anchor="_Toc405969828" w:history="1">
             <w:r>
               <w:rPr>
                 <w:rStyle w:val="Hyperlink"/>
@@ -1441,7 +1314,7 @@
                 <w:noProof/>
                 <w:webHidden/>
               </w:rPr>
-              <w:instrText xml:space="preserve"> PAGEREF _Toc405969244 \h </w:instrText>
+              <w:instrText xml:space="preserve"> PAGEREF _Toc405969828 \h </w:instrText>
             </w:r>
             <w:r>
               <w:rPr>
@@ -1485,7 +1358,7 @@
               <w:lang w:eastAsia="en-CA"/>
             </w:rPr>
           </w:pPr>
-          <w:hyperlink w:anchor="_Toc405969245" w:history="1">
+          <w:hyperlink w:anchor="_Toc405969829" w:history="1">
             <w:r>
               <w:rPr>
                 <w:rStyle w:val="Hyperlink"/>
@@ -1512,7 +1385,7 @@
                 <w:noProof/>
                 <w:webHidden/>
               </w:rPr>
-              <w:instrText xml:space="preserve"> PAGEREF _Toc405969245 \h </w:instrText>
+              <w:instrText xml:space="preserve"> PAGEREF _Toc405969829 \h </w:instrText>
             </w:r>
             <w:r>
               <w:rPr>
@@ -1556,7 +1429,7 @@
               <w:lang w:eastAsia="en-CA"/>
             </w:rPr>
           </w:pPr>
-          <w:hyperlink w:anchor="_Toc405969246" w:history="1">
+          <w:hyperlink w:anchor="_Toc405969830" w:history="1">
             <w:r>
               <w:rPr>
                 <w:rStyle w:val="Hyperlink"/>
@@ -1583,7 +1456,7 @@
                 <w:noProof/>
                 <w:webHidden/>
               </w:rPr>
-              <w:instrText xml:space="preserve"> PAGEREF _Toc405969246 \h </w:instrText>
+              <w:instrText xml:space="preserve"> PAGEREF _Toc405969830 \h </w:instrText>
             </w:r>
             <w:r>
               <w:rPr>
@@ -1627,7 +1500,7 @@
               <w:lang w:eastAsia="en-CA"/>
             </w:rPr>
           </w:pPr>
-          <w:hyperlink w:anchor="_Toc405969247" w:history="1">
+          <w:hyperlink w:anchor="_Toc405969831" w:history="1">
             <w:r>
               <w:rPr>
                 <w:rStyle w:val="Hyperlink"/>
@@ -1654,7 +1527,7 @@
                 <w:noProof/>
                 <w:webHidden/>
               </w:rPr>
-              <w:instrText xml:space="preserve"> PAGEREF _Toc405969247 \h </w:instrText>
+              <w:instrText xml:space="preserve"> PAGEREF _Toc405969831 \h </w:instrText>
             </w:r>
             <w:r>
               <w:rPr>
@@ -1698,7 +1571,7 @@
               <w:lang w:eastAsia="en-CA"/>
             </w:rPr>
           </w:pPr>
-          <w:hyperlink w:anchor="_Toc405969248" w:history="1">
+          <w:hyperlink w:anchor="_Toc405969832" w:history="1">
             <w:r>
               <w:rPr>
                 <w:rStyle w:val="Hyperlink"/>
@@ -1725,7 +1598,7 @@
                 <w:noProof/>
                 <w:webHidden/>
               </w:rPr>
-              <w:instrText xml:space="preserve"> PAGEREF _Toc405969248 \h </w:instrText>
+              <w:instrText xml:space="preserve"> PAGEREF _Toc405969832 \h </w:instrText>
             </w:r>
             <w:r>
               <w:rPr>
@@ -1753,74 +1626,75 @@
                 <w:webHidden/>
               </w:rPr>
               <w:fldChar w:fldCharType="end"/>
+            </w:r>
+          </w:hyperlink>
+        </w:p>
+        <w:p>
+          <w:pPr>
+            <w:pStyle w:val="TOCHeading2"/>
+          </w:pPr>
+          <w:hyperlink w:anchor="NSSoundscapeLevel" w:history="1">
+            <w:r>
+              <w:rPr>
+                <w:rStyle w:val="Hyperlink"/>
+              </w:rPr>
+              <w:t>Soundscape.Levels</w:t>
             </w:r>
           </w:hyperlink>
         </w:p>
         <w:p>
           <w:pPr>
             <w:pStyle w:val="TOC1"/>
-            <w:tabs>
-              <w:tab w:val="right" w:leader="dot" w:pos="4316"/>
-            </w:tabs>
             <w:rPr>
-              <w:noProof/>
               <w:sz w:val="22"/>
               <w:szCs w:val="22"/>
               <w:lang w:eastAsia="en-CA"/>
             </w:rPr>
           </w:pPr>
-          <w:hyperlink w:anchor="_Toc405969249" w:history="1">
+          <w:hyperlink w:anchor="_Toc405969833" w:history="1">
             <w:r>
               <w:rPr>
                 <w:rStyle w:val="Hyperlink"/>
-                <w:noProof/>
               </w:rPr>
               <w:t>Campaign</w:t>
             </w:r>
             <w:r>
               <w:rPr>
-                <w:noProof/>
                 <w:webHidden/>
               </w:rPr>
               <w:tab/>
             </w:r>
             <w:r>
               <w:rPr>
-                <w:noProof/>
                 <w:webHidden/>
               </w:rPr>
               <w:fldChar w:fldCharType="begin"/>
             </w:r>
             <w:r>
               <w:rPr>
-                <w:noProof/>
-                <w:webHidden/>
-              </w:rPr>
-              <w:instrText xml:space="preserve"> PAGEREF _Toc405969249 \h </w:instrText>
-            </w:r>
-            <w:r>
-              <w:rPr>
-                <w:noProof/>
-                <w:webHidden/>
-              </w:rPr>
-            </w:r>
-            <w:r>
-              <w:rPr>
-                <w:noProof/>
+                <w:webHidden/>
+              </w:rPr>
+              <w:instrText xml:space="preserve"> PAGEREF _Toc405969833 \h </w:instrText>
+            </w:r>
+            <w:r>
+              <w:rPr>
+                <w:webHidden/>
+              </w:rPr>
+            </w:r>
+            <w:r>
+              <w:rPr>
                 <w:webHidden/>
               </w:rPr>
               <w:fldChar w:fldCharType="separate"/>
             </w:r>
             <w:r>
               <w:rPr>
-                <w:noProof/>
                 <w:webHidden/>
               </w:rPr>
               <w:t>6</w:t>
             </w:r>
             <w:r>
               <w:rPr>
-                <w:noProof/>
                 <w:webHidden/>
               </w:rPr>
               <w:fldChar w:fldCharType="end"/>
@@ -1830,139 +1704,128 @@
         <w:p>
           <w:pPr>
             <w:pStyle w:val="TOC1"/>
-            <w:tabs>
-              <w:tab w:val="right" w:leader="dot" w:pos="4316"/>
-            </w:tabs>
             <w:rPr>
-              <w:noProof/>
               <w:sz w:val="22"/>
               <w:szCs w:val="22"/>
               <w:lang w:eastAsia="en-CA"/>
             </w:rPr>
           </w:pPr>
-          <w:hyperlink w:anchor="_Toc405969250" w:history="1">
+          <w:hyperlink w:anchor="_Toc405969834" w:history="1">
             <w:r>
               <w:rPr>
                 <w:rStyle w:val="Hyperlink"/>
-                <w:noProof/>
               </w:rPr>
               <w:t>Level1, Level2, Level3, &amp; LevelDebug</w:t>
             </w:r>
             <w:r>
               <w:rPr>
-                <w:noProof/>
                 <w:webHidden/>
               </w:rPr>
               <w:tab/>
             </w:r>
             <w:r>
               <w:rPr>
-                <w:noProof/>
                 <w:webHidden/>
               </w:rPr>
               <w:fldChar w:fldCharType="begin"/>
             </w:r>
             <w:r>
               <w:rPr>
-                <w:noProof/>
-                <w:webHidden/>
-              </w:rPr>
-              <w:instrText xml:space="preserve"> PAGEREF _Toc405969250 \h </w:instrText>
-            </w:r>
-            <w:r>
-              <w:rPr>
-                <w:noProof/>
-                <w:webHidden/>
-              </w:rPr>
-            </w:r>
-            <w:r>
-              <w:rPr>
-                <w:noProof/>
+                <w:webHidden/>
+              </w:rPr>
+              <w:instrText xml:space="preserve"> PAGEREF _Toc405969834 \h </w:instrText>
+            </w:r>
+            <w:r>
+              <w:rPr>
+                <w:webHidden/>
+              </w:rPr>
+            </w:r>
+            <w:r>
+              <w:rPr>
                 <w:webHidden/>
               </w:rPr>
               <w:fldChar w:fldCharType="separate"/>
             </w:r>
             <w:r>
               <w:rPr>
-                <w:noProof/>
                 <w:webHidden/>
               </w:rPr>
               <w:t>6</w:t>
             </w:r>
             <w:r>
               <w:rPr>
-                <w:noProof/>
                 <w:webHidden/>
               </w:rPr>
               <w:fldChar w:fldCharType="end"/>
+            </w:r>
+          </w:hyperlink>
+        </w:p>
+        <w:p>
+          <w:pPr>
+            <w:pStyle w:val="TOCHeading2"/>
+          </w:pPr>
+          <w:hyperlink w:anchor="NSXNALib" w:history="1">
+            <w:r>
+              <w:rPr>
+                <w:rStyle w:val="Hyperlink"/>
+              </w:rPr>
+              <w:t>XNALib</w:t>
             </w:r>
           </w:hyperlink>
         </w:p>
         <w:p>
           <w:pPr>
             <w:pStyle w:val="TOC1"/>
-            <w:tabs>
-              <w:tab w:val="right" w:leader="dot" w:pos="4316"/>
-            </w:tabs>
             <w:rPr>
-              <w:noProof/>
               <w:sz w:val="22"/>
               <w:szCs w:val="22"/>
               <w:lang w:eastAsia="en-CA"/>
             </w:rPr>
           </w:pPr>
-          <w:hyperlink w:anchor="_Toc405969251" w:history="1">
+          <w:hyperlink w:anchor="_Toc405969835" w:history="1">
             <w:r>
               <w:rPr>
                 <w:rStyle w:val="Hyperlink"/>
-                <w:noProof/>
               </w:rPr>
               <w:t>GameScene</w:t>
             </w:r>
             <w:r>
               <w:rPr>
-                <w:noProof/>
                 <w:webHidden/>
               </w:rPr>
               <w:tab/>
             </w:r>
             <w:r>
               <w:rPr>
-                <w:noProof/>
                 <w:webHidden/>
               </w:rPr>
               <w:fldChar w:fldCharType="begin"/>
             </w:r>
             <w:r>
               <w:rPr>
-                <w:noProof/>
-                <w:webHidden/>
-              </w:rPr>
-              <w:instrText xml:space="preserve"> PAGEREF _Toc405969251 \h </w:instrText>
-            </w:r>
-            <w:r>
-              <w:rPr>
-                <w:noProof/>
-                <w:webHidden/>
-              </w:rPr>
-            </w:r>
-            <w:r>
-              <w:rPr>
-                <w:noProof/>
+                <w:webHidden/>
+              </w:rPr>
+              <w:instrText xml:space="preserve"> PAGEREF _Toc405969835 \h </w:instrText>
+            </w:r>
+            <w:r>
+              <w:rPr>
+                <w:webHidden/>
+              </w:rPr>
+            </w:r>
+            <w:r>
+              <w:rPr>
                 <w:webHidden/>
               </w:rPr>
               <w:fldChar w:fldCharType="separate"/>
             </w:r>
             <w:r>
               <w:rPr>
-                <w:noProof/>
                 <w:webHidden/>
               </w:rPr>
               <w:t>6</w:t>
             </w:r>
             <w:r>
               <w:rPr>
-                <w:noProof/>
                 <w:webHidden/>
               </w:rPr>
               <w:fldChar w:fldCharType="end"/>
@@ -1972,68 +1835,56 @@
         <w:p>
           <w:pPr>
             <w:pStyle w:val="TOC1"/>
-            <w:tabs>
-              <w:tab w:val="right" w:leader="dot" w:pos="4316"/>
-            </w:tabs>
             <w:rPr>
-              <w:noProof/>
               <w:sz w:val="22"/>
               <w:szCs w:val="22"/>
               <w:lang w:eastAsia="en-CA"/>
             </w:rPr>
           </w:pPr>
-          <w:hyperlink w:anchor="_Toc405969252" w:history="1">
+          <w:hyperlink w:anchor="_Toc405969836" w:history="1">
             <w:r>
               <w:rPr>
                 <w:rStyle w:val="Hyperlink"/>
-                <w:noProof/>
               </w:rPr>
               <w:t>MenuComponent</w:t>
             </w:r>
             <w:r>
               <w:rPr>
-                <w:noProof/>
                 <w:webHidden/>
               </w:rPr>
               <w:tab/>
             </w:r>
             <w:r>
               <w:rPr>
-                <w:noProof/>
                 <w:webHidden/>
               </w:rPr>
               <w:fldChar w:fldCharType="begin"/>
             </w:r>
             <w:r>
               <w:rPr>
-                <w:noProof/>
-                <w:webHidden/>
-              </w:rPr>
-              <w:instrText xml:space="preserve"> PAGEREF _Toc405969252 \h </w:instrText>
-            </w:r>
-            <w:r>
-              <w:rPr>
-                <w:noProof/>
-                <w:webHidden/>
-              </w:rPr>
-            </w:r>
-            <w:r>
-              <w:rPr>
-                <w:noProof/>
+                <w:webHidden/>
+              </w:rPr>
+              <w:instrText xml:space="preserve"> PAGEREF _Toc405969836 \h </w:instrText>
+            </w:r>
+            <w:r>
+              <w:rPr>
+                <w:webHidden/>
+              </w:rPr>
+            </w:r>
+            <w:r>
+              <w:rPr>
                 <w:webHidden/>
               </w:rPr>
               <w:fldChar w:fldCharType="separate"/>
             </w:r>
             <w:r>
               <w:rPr>
-                <w:noProof/>
                 <w:webHidden/>
               </w:rPr>
               <w:t>6</w:t>
             </w:r>
             <w:r>
               <w:rPr>
-                <w:noProof/>
                 <w:webHidden/>
               </w:rPr>
               <w:fldChar w:fldCharType="end"/>
@@ -2053,7 +1904,7 @@
               <w:lang w:eastAsia="en-CA"/>
             </w:rPr>
           </w:pPr>
-          <w:hyperlink w:anchor="_Toc405969253" w:history="1">
+          <w:hyperlink w:anchor="_Toc405969837" w:history="1">
             <w:r>
               <w:rPr>
                 <w:rStyle w:val="Hyperlink"/>
@@ -2080,7 +1931,7 @@
                 <w:noProof/>
                 <w:webHidden/>
               </w:rPr>
-              <w:instrText xml:space="preserve"> PAGEREF _Toc405969253 \h </w:instrText>
+              <w:instrText xml:space="preserve"> PAGEREF _Toc405969837 \h </w:instrText>
             </w:r>
             <w:r>
               <w:rPr>
@@ -2113,69 +1964,65 @@
         </w:p>
         <w:p>
           <w:pPr>
+            <w:pStyle w:val="TOCHeading1"/>
+          </w:pPr>
+          <w:r>
+            <w:t>UML</w:t>
+          </w:r>
+        </w:p>
+        <w:p>
+          <w:pPr>
             <w:pStyle w:val="TOC1"/>
-            <w:tabs>
-              <w:tab w:val="right" w:leader="dot" w:pos="4316"/>
-            </w:tabs>
             <w:rPr>
-              <w:noProof/>
               <w:sz w:val="22"/>
               <w:szCs w:val="22"/>
               <w:lang w:eastAsia="en-CA"/>
             </w:rPr>
           </w:pPr>
-          <w:hyperlink w:anchor="_Toc405969254" w:history="1">
+          <w:hyperlink w:anchor="_Toc405969838" w:history="1">
             <w:r>
               <w:rPr>
                 <w:rStyle w:val="Hyperlink"/>
-                <w:noProof/>
               </w:rPr>
               <w:t>Class Diagram</w:t>
             </w:r>
             <w:r>
               <w:rPr>
-                <w:noProof/>
                 <w:webHidden/>
               </w:rPr>
               <w:tab/>
             </w:r>
             <w:r>
               <w:rPr>
-                <w:noProof/>
                 <w:webHidden/>
               </w:rPr>
               <w:fldChar w:fldCharType="begin"/>
             </w:r>
             <w:r>
               <w:rPr>
-                <w:noProof/>
-                <w:webHidden/>
-              </w:rPr>
-              <w:instrText xml:space="preserve"> PAGEREF _Toc405969254 \h </w:instrText>
-            </w:r>
-            <w:r>
-              <w:rPr>
-                <w:noProof/>
-                <w:webHidden/>
-              </w:rPr>
-            </w:r>
-            <w:r>
-              <w:rPr>
-                <w:noProof/>
+                <w:webHidden/>
+              </w:rPr>
+              <w:instrText xml:space="preserve"> PAGEREF _Toc405969838 \h </w:instrText>
+            </w:r>
+            <w:r>
+              <w:rPr>
+                <w:webHidden/>
+              </w:rPr>
+            </w:r>
+            <w:r>
+              <w:rPr>
                 <w:webHidden/>
               </w:rPr>
               <w:fldChar w:fldCharType="separate"/>
             </w:r>
             <w:r>
               <w:rPr>
-                <w:noProof/>
                 <w:webHidden/>
               </w:rPr>
               <w:t>7</w:t>
             </w:r>
             <w:r>
               <w:rPr>
-                <w:noProof/>
                 <w:webHidden/>
               </w:rPr>
               <w:fldChar w:fldCharType="end"/>
@@ -2235,7 +2082,7 @@
       <w:pPr>
         <w:pStyle w:val="Heading1"/>
       </w:pPr>
-      <w:bookmarkStart w:id="0" w:name="_Toc405969226"/>
+      <w:bookmarkStart w:id="0" w:name="_Toc405969810"/>
       <w:r>
         <w:lastRenderedPageBreak/>
         <w:t xml:space="preserve">Game </w:t>
@@ -2247,27 +2094,17 @@
     </w:p>
     <w:p>
       <w:r>
-        <w:t xml:space="preserve">Soundscape is a game about using sound and touch to </w:t>
-      </w:r>
-      <w:r>
-        <w:t>orient</w:t>
-      </w:r>
-      <w:r>
-        <w:t xml:space="preserve"> yourself and become aware of your surroundings. You are dropped into a rectangular stage where you will see yourself, your opponents and an ally (when playing two player mode).</w:t>
-      </w:r>
-    </w:p>
-    <w:p>
-      <w:r>
-        <w:t xml:space="preserve">The game is designed to be best played with an Xbox controller; however, keyboard controls were added for testing. It is much more difficult to play via keyboard since you will not have </w:t>
-      </w:r>
-      <w:r>
-        <w:t>precise</w:t>
-      </w:r>
-      <w:r>
-        <w:t xml:space="preserve"> control of your sonar and because you won't get the rumble feedback when running into walls / other players.</w:t>
-      </w:r>
-      <w:r>
-        <w:t xml:space="preserve"> </w:t>
+        <w:t>Soundscape is a game about using sound and touch to orient yourself and become aware of your surroundings. You are dropped into a rectangular stage where you will see yourself, your opponents and an ally (when playing two player mode).</w:t>
+      </w:r>
+    </w:p>
+    <w:p>
+      <w:r>
+        <w:t>The game is designed to be best played with</w:t>
+      </w:r>
+      <w:bookmarkStart w:id="1" w:name="_GoBack"/>
+      <w:bookmarkEnd w:id="1"/>
+      <w:r>
+        <w:t xml:space="preserve"> an Xbox controller; however, keyboard controls were added for testing. It is much more difficult to play via keyboard since you will not have precise control of your sonar and because you won't get the rumble feedback when running into walls / other players. </w:t>
       </w:r>
     </w:p>
     <w:p>
@@ -2295,34 +2132,29 @@
       <w:pPr>
         <w:pStyle w:val="Heading1"/>
       </w:pPr>
-      <w:bookmarkStart w:id="1" w:name="_Toc405969227"/>
+      <w:bookmarkStart w:id="2" w:name="_Toc405969811"/>
       <w:r>
         <w:t>Game Features</w:t>
       </w:r>
-      <w:bookmarkEnd w:id="1"/>
+      <w:bookmarkEnd w:id="2"/>
     </w:p>
     <w:p>
       <w:pPr>
         <w:pStyle w:val="Heading2"/>
         <w:ind w:left="720"/>
       </w:pPr>
-      <w:bookmarkStart w:id="2" w:name="_Toc405969228"/>
+      <w:bookmarkStart w:id="3" w:name="_Toc405969812"/>
       <w:r>
         <w:t>Local &amp; Global High scores</w:t>
       </w:r>
-      <w:bookmarkEnd w:id="2"/>
+      <w:bookmarkEnd w:id="3"/>
     </w:p>
     <w:p>
       <w:pPr>
         <w:ind w:left="720"/>
       </w:pPr>
       <w:r>
-        <w:t>When you get a high score it is saved locally to a JSON file and globally via a MySQL database at node.steelcomputers.</w:t>
-      </w:r>
-      <w:bookmarkStart w:id="3" w:name="_GoBack"/>
-      <w:bookmarkEnd w:id="3"/>
-      <w:r>
-        <w:t>net.</w:t>
+        <w:t>When you get a high score it is saved locally to a JSON file and globally via a MySQL database at node.steelcomputers.net.</w:t>
       </w:r>
     </w:p>
     <w:p>
@@ -2330,7 +2162,7 @@
         <w:pStyle w:val="Heading2"/>
         <w:ind w:left="720"/>
       </w:pPr>
-      <w:bookmarkStart w:id="4" w:name="_Toc405969229"/>
+      <w:bookmarkStart w:id="4" w:name="_Toc405969813"/>
       <w:r>
         <w:t>Audio and Tactile Feedback</w:t>
       </w:r>
@@ -2349,7 +2181,7 @@
         <w:pStyle w:val="Heading2"/>
         <w:ind w:left="720"/>
       </w:pPr>
-      <w:bookmarkStart w:id="5" w:name="_Toc405969230"/>
+      <w:bookmarkStart w:id="5" w:name="_Toc405969814"/>
       <w:r>
         <w:t>Control remapping</w:t>
       </w:r>
@@ -2383,7 +2215,7 @@
       <w:pPr>
         <w:pStyle w:val="Heading1"/>
       </w:pPr>
-      <w:bookmarkStart w:id="6" w:name="_Toc405969231"/>
+      <w:bookmarkStart w:id="6" w:name="_Toc405969815"/>
       <w:r>
         <w:t>Game Story</w:t>
       </w:r>
@@ -2396,30 +2228,12 @@
     </w:p>
     <w:p>
       <w:r>
-        <w:t xml:space="preserve">Now, you are with your childhood friend in the space somewhere close to our solar </w:t>
-      </w:r>
-      <w:r>
-        <w:t>system and</w:t>
-      </w:r>
-      <w:r>
-        <w:t xml:space="preserve"> the only detection system you have, is the sonar. So you can only </w:t>
-      </w:r>
-      <w:r>
-        <w:t>detect alien</w:t>
-      </w:r>
-      <w:r>
-        <w:t xml:space="preserve"> space ships and your surroundings with it. </w:t>
-      </w:r>
-    </w:p>
-    <w:p>
-      <w:r>
-        <w:t xml:space="preserve">The purpose of the game is to identify, survive and kill the enemies with your space ship </w:t>
-      </w:r>
-      <w:r>
-        <w:t>tools. Using</w:t>
-      </w:r>
-      <w:r>
-        <w:t xml:space="preserve"> your detection sonar is quite simple, you will send a sonar impulse wherever you </w:t>
+        <w:t xml:space="preserve">Now, you are with your childhood friend in the space somewhere close to our solar system and the only detection system you have, is the sonar. So you can only detect alien space ships and your surroundings with it. </w:t>
+      </w:r>
+    </w:p>
+    <w:p>
+      <w:r>
+        <w:t xml:space="preserve">The purpose of the game is to identify, survive and kill the enemies with your space ship tools. Using your detection sonar is quite simple, you will send a sonar impulse wherever you </w:t>
       </w:r>
       <w:r>
         <w:t>are on</w:t>
@@ -2430,84 +2244,70 @@
     </w:p>
     <w:p>
       <w:r>
-        <w:t xml:space="preserve">Then by the volume of the sound emitted by the sonar you will get an idea of </w:t>
-      </w:r>
-      <w:r>
-        <w:t>how close</w:t>
-      </w:r>
-      <w:r>
-        <w:t xml:space="preserve"> or far are you from an object. The </w:t>
-      </w:r>
-      <w:r>
-        <w:t>louder, the</w:t>
-      </w:r>
-      <w:r>
-        <w:t xml:space="preserve"> closer the object is, and </w:t>
-      </w:r>
-      <w:r>
-        <w:t>vice versa</w:t>
-      </w:r>
-      <w:r>
-        <w:t>.</w:t>
-      </w:r>
-      <w:r>
+        <w:t xml:space="preserve">Then by the volume of the sound emitted by the sonar you will get an idea of how close or far are you from an object. The louder, the closer the object is, and vice versa. Keep in mind that is important the intensity of the sonar you apply when searching around you. The higher the intensity is, the louder the response from the sonar will be. </w:t>
+      </w:r>
+    </w:p>
+    <w:p>
+      <w:r>
+        <w:t xml:space="preserve">The sonar will detect the other player, walls, enemies and the screen borders. </w:t>
+      </w:r>
+    </w:p>
+    <w:p>
+      <w:r>
+        <w:t xml:space="preserve">With the right controller trigger, you can load your gun and shoot it in any direction. Keep in mind to load the gun takes about a second. </w:t>
+      </w:r>
+    </w:p>
+    <w:p>
+      <w:r>
+        <w:t xml:space="preserve">You will feel vibrations on the controller when you hit a wall or any screen border. </w:t>
+      </w:r>
+    </w:p>
+    <w:p>
+      <w:r>
+        <w:t>Make sure you kill them before they kill you! Good Luck!</w:t>
+      </w:r>
+      <w:r>
+        <w:br w:type="page"/>
+      </w:r>
+    </w:p>
+    <w:p>
+      <w:pPr>
+        <w:pStyle w:val="Title"/>
+        <w:rPr>
+          <w:color w:val="auto"/>
+        </w:rPr>
+      </w:pPr>
+      <w:bookmarkStart w:id="7" w:name="Namespaces"/>
+      <w:r>
+        <w:rPr>
+          <w:color w:val="auto"/>
+        </w:rPr>
+        <w:lastRenderedPageBreak/>
+        <w:t>Namespace</w:t>
+      </w:r>
+      <w:r>
+        <w:rPr>
+          <w:color w:val="auto"/>
+        </w:rPr>
+        <w:t>S</w:t>
+      </w:r>
+      <w:r>
+        <w:rPr>
+          <w:color w:val="auto"/>
+        </w:rPr>
         <w:t xml:space="preserve"> </w:t>
       </w:r>
-      <w:r>
-        <w:t>Keep in mind that is important the intensity of the sonar you apply when searching around you.</w:t>
-      </w:r>
-      <w:r>
-        <w:t xml:space="preserve"> </w:t>
-      </w:r>
-      <w:r>
-        <w:t xml:space="preserve">The higher the intensity is, the louder the response from the sonar will be. </w:t>
-      </w:r>
-    </w:p>
-    <w:p>
-      <w:r>
-        <w:t xml:space="preserve">The sonar will detect the other player, walls, enemies and the screen borders. </w:t>
-      </w:r>
-    </w:p>
-    <w:p>
-      <w:r>
-        <w:t>With the right controller trigger, you can load your gun and shoot it in any direction.</w:t>
-      </w:r>
-      <w:r>
-        <w:t xml:space="preserve"> </w:t>
-      </w:r>
-      <w:r>
-        <w:t xml:space="preserve">Keep in mind to load the gun takes about a second. </w:t>
-      </w:r>
-    </w:p>
-    <w:p>
-      <w:r>
-        <w:t xml:space="preserve">You will feel vibrations on the controller when you hit a wall or any screen border. </w:t>
-      </w:r>
-    </w:p>
-    <w:p>
-      <w:r>
-        <w:t>Make sure you kill them before they kill you! Good Luck!</w:t>
-      </w:r>
-      <w:r>
-        <w:br w:type="page"/>
-      </w:r>
     </w:p>
     <w:p>
       <w:pPr>
         <w:pStyle w:val="Title"/>
       </w:pPr>
-      <w:r>
-        <w:lastRenderedPageBreak/>
-        <w:t xml:space="preserve">Namespace </w:t>
-      </w:r>
-    </w:p>
-    <w:p>
-      <w:pPr>
-        <w:pStyle w:val="Title"/>
-      </w:pPr>
+      <w:bookmarkStart w:id="8" w:name="NSSoundscape"/>
+      <w:bookmarkEnd w:id="7"/>
       <w:r>
         <w:t xml:space="preserve">Soundscape </w:t>
       </w:r>
+      <w:bookmarkEnd w:id="8"/>
       <w:r>
         <w:rPr>
           <w:color w:val="auto"/>
@@ -2526,13 +2326,13 @@
         </w:tabs>
         <w:ind w:left="720"/>
       </w:pPr>
-      <w:bookmarkStart w:id="7" w:name="_GameLoop"/>
-      <w:bookmarkStart w:id="8" w:name="_Toc405969232"/>
-      <w:bookmarkEnd w:id="7"/>
+      <w:bookmarkStart w:id="9" w:name="_GameLoop"/>
+      <w:bookmarkStart w:id="10" w:name="_Toc405969816"/>
+      <w:bookmarkEnd w:id="9"/>
       <w:r>
         <w:t>GameLoop</w:t>
       </w:r>
-      <w:bookmarkEnd w:id="8"/>
+      <w:bookmarkEnd w:id="10"/>
       <w:r>
         <w:tab/>
       </w:r>
@@ -2577,13 +2377,13 @@
         <w:pStyle w:val="Heading1"/>
         <w:ind w:left="720"/>
       </w:pPr>
-      <w:bookmarkStart w:id="9" w:name="_GameplayScene"/>
-      <w:bookmarkStart w:id="10" w:name="_Toc405969233"/>
-      <w:bookmarkEnd w:id="9"/>
+      <w:bookmarkStart w:id="11" w:name="_GameplayScene"/>
+      <w:bookmarkStart w:id="12" w:name="_Toc405969817"/>
+      <w:bookmarkEnd w:id="11"/>
       <w:r>
         <w:t>GameplayScene</w:t>
       </w:r>
-      <w:bookmarkEnd w:id="10"/>
+      <w:bookmarkEnd w:id="12"/>
     </w:p>
     <w:p>
       <w:pPr>
@@ -2607,11 +2407,11 @@
         <w:pStyle w:val="Heading1"/>
         <w:ind w:left="720"/>
       </w:pPr>
-      <w:bookmarkStart w:id="11" w:name="_Toc405969234"/>
+      <w:bookmarkStart w:id="13" w:name="_Toc405969818"/>
       <w:r>
         <w:t>TargetedGraphicsDeviceManager</w:t>
       </w:r>
-      <w:bookmarkEnd w:id="11"/>
+      <w:bookmarkEnd w:id="13"/>
     </w:p>
     <w:p>
       <w:pPr>
@@ -2650,11 +2450,11 @@
         <w:pStyle w:val="Heading1"/>
         <w:ind w:left="720"/>
       </w:pPr>
-      <w:bookmarkStart w:id="12" w:name="_Toc405969235"/>
+      <w:bookmarkStart w:id="14" w:name="_Toc405969819"/>
       <w:r>
         <w:t>Toolbox</w:t>
       </w:r>
-      <w:bookmarkEnd w:id="12"/>
+      <w:bookmarkEnd w:id="14"/>
     </w:p>
     <w:p>
       <w:pPr>
@@ -2672,13 +2472,13 @@
         <w:pStyle w:val="Heading1"/>
         <w:ind w:left="720"/>
       </w:pPr>
-      <w:bookmarkStart w:id="13" w:name="_VirtualController"/>
-      <w:bookmarkStart w:id="14" w:name="_Toc405969236"/>
-      <w:bookmarkEnd w:id="13"/>
+      <w:bookmarkStart w:id="15" w:name="_VirtualController"/>
+      <w:bookmarkStart w:id="16" w:name="_Toc405969820"/>
+      <w:bookmarkEnd w:id="15"/>
       <w:r>
         <w:t>VirtualController</w:t>
       </w:r>
-      <w:bookmarkEnd w:id="14"/>
+      <w:bookmarkEnd w:id="16"/>
     </w:p>
     <w:p>
       <w:pPr>
@@ -3421,12 +3221,12 @@
         <w:pStyle w:val="Heading1"/>
         <w:ind w:left="720"/>
       </w:pPr>
-      <w:bookmarkStart w:id="15" w:name="_Toc405969237"/>
+      <w:bookmarkStart w:id="17" w:name="_Toc405969821"/>
       <w:r>
         <w:lastRenderedPageBreak/>
         <w:t>Scenes</w:t>
       </w:r>
-      <w:bookmarkEnd w:id="15"/>
+      <w:bookmarkEnd w:id="17"/>
     </w:p>
     <w:p>
       <w:pPr>
@@ -3507,13 +3307,13 @@
         <w:pStyle w:val="Heading2"/>
         <w:ind w:left="1440"/>
       </w:pPr>
-      <w:bookmarkStart w:id="16" w:name="_StartScene"/>
-      <w:bookmarkStart w:id="17" w:name="_Toc405969238"/>
-      <w:bookmarkEnd w:id="16"/>
+      <w:bookmarkStart w:id="18" w:name="_StartScene"/>
+      <w:bookmarkStart w:id="19" w:name="_Toc405969822"/>
+      <w:bookmarkEnd w:id="18"/>
       <w:r>
         <w:t>StartScene</w:t>
       </w:r>
-      <w:bookmarkEnd w:id="17"/>
+      <w:bookmarkEnd w:id="19"/>
     </w:p>
     <w:p>
       <w:pPr>
@@ -3571,13 +3371,13 @@
         <w:pStyle w:val="Heading2"/>
         <w:ind w:left="1440"/>
       </w:pPr>
-      <w:bookmarkStart w:id="18" w:name="_InfoScene"/>
-      <w:bookmarkStart w:id="19" w:name="_Toc405969239"/>
-      <w:bookmarkEnd w:id="18"/>
+      <w:bookmarkStart w:id="20" w:name="_InfoScene"/>
+      <w:bookmarkStart w:id="21" w:name="_Toc405969823"/>
+      <w:bookmarkEnd w:id="20"/>
       <w:r>
         <w:t>InfoScene</w:t>
       </w:r>
-      <w:bookmarkEnd w:id="19"/>
+      <w:bookmarkEnd w:id="21"/>
     </w:p>
     <w:p>
       <w:pPr>
@@ -3648,14 +3448,14 @@
         <w:pStyle w:val="Heading2"/>
         <w:ind w:left="1440"/>
       </w:pPr>
-      <w:bookmarkStart w:id="20" w:name="_Toc405969240"/>
+      <w:bookmarkStart w:id="22" w:name="_Toc405969824"/>
       <w:r>
         <w:t>ControllerStatus</w:t>
       </w:r>
       <w:r>
         <w:t>Scene</w:t>
       </w:r>
-      <w:bookmarkEnd w:id="20"/>
+      <w:bookmarkEnd w:id="22"/>
     </w:p>
     <w:p>
       <w:pPr>
@@ -3736,16 +3536,16 @@
         <w:pStyle w:val="Heading2"/>
         <w:ind w:left="1440"/>
       </w:pPr>
-      <w:bookmarkStart w:id="21" w:name="_HighScoreScene"/>
-      <w:bookmarkStart w:id="22" w:name="_Toc405969241"/>
-      <w:bookmarkEnd w:id="21"/>
+      <w:bookmarkStart w:id="23" w:name="_HighScoreScene"/>
+      <w:bookmarkStart w:id="24" w:name="_Toc405969825"/>
+      <w:bookmarkEnd w:id="23"/>
       <w:r>
         <w:t>HighScore</w:t>
       </w:r>
       <w:r>
         <w:t>Scene</w:t>
       </w:r>
-      <w:bookmarkEnd w:id="22"/>
+      <w:bookmarkEnd w:id="24"/>
     </w:p>
     <w:p>
       <w:pPr>
@@ -3813,13 +3613,13 @@
         <w:pStyle w:val="Heading2"/>
         <w:ind w:left="1440"/>
       </w:pPr>
-      <w:bookmarkStart w:id="23" w:name="_NewHighscoreScene"/>
-      <w:bookmarkStart w:id="24" w:name="_Toc405969242"/>
-      <w:bookmarkEnd w:id="23"/>
+      <w:bookmarkStart w:id="25" w:name="_NewHighscoreScene"/>
+      <w:bookmarkStart w:id="26" w:name="_Toc405969826"/>
+      <w:bookmarkEnd w:id="25"/>
       <w:r>
         <w:t>NewHighscoreScene</w:t>
       </w:r>
-      <w:bookmarkEnd w:id="24"/>
+      <w:bookmarkEnd w:id="26"/>
     </w:p>
     <w:p>
       <w:pPr>
@@ -3939,9 +3739,10 @@
       <w:pPr>
         <w:pStyle w:val="Title"/>
       </w:pPr>
+      <w:bookmarkStart w:id="27" w:name="NSSoundscapeGameplaySceneComponents"/>
       <w:r>
         <w:lastRenderedPageBreak/>
-        <w:t>Namespace Soundscape.GameplaySceneComponents</w:t>
+        <w:t>Soundscape.GameplaySceneComponents</w:t>
       </w:r>
       <w:r>
         <w:rPr>
@@ -3949,6 +3750,7 @@
         </w:rPr>
         <w:t xml:space="preserve"> </w:t>
       </w:r>
+      <w:bookmarkEnd w:id="27"/>
       <w:r>
         <w:rPr>
           <w:color w:val="auto"/>
@@ -3963,11 +3765,11 @@
         <w:pStyle w:val="Heading1"/>
         <w:ind w:left="720"/>
       </w:pPr>
-      <w:bookmarkStart w:id="25" w:name="_Toc405969243"/>
+      <w:bookmarkStart w:id="28" w:name="_Toc405969827"/>
       <w:r>
         <w:t>GameplaySceneComponent</w:t>
       </w:r>
-      <w:bookmarkEnd w:id="25"/>
+      <w:bookmarkEnd w:id="28"/>
     </w:p>
     <w:p>
       <w:pPr>
@@ -4022,11 +3824,11 @@
         <w:pStyle w:val="Heading2"/>
         <w:ind w:left="1440"/>
       </w:pPr>
-      <w:bookmarkStart w:id="26" w:name="_Toc405969244"/>
+      <w:bookmarkStart w:id="29" w:name="_Toc405969828"/>
       <w:r>
         <w:t>Wall</w:t>
       </w:r>
-      <w:bookmarkEnd w:id="26"/>
+      <w:bookmarkEnd w:id="29"/>
     </w:p>
     <w:p>
       <w:pPr>
@@ -4041,11 +3843,11 @@
         <w:pStyle w:val="Heading2"/>
         <w:ind w:left="1440"/>
       </w:pPr>
-      <w:bookmarkStart w:id="27" w:name="_Toc405969245"/>
+      <w:bookmarkStart w:id="30" w:name="_Toc405969829"/>
       <w:r>
         <w:t>Player</w:t>
       </w:r>
-      <w:bookmarkEnd w:id="27"/>
+      <w:bookmarkEnd w:id="30"/>
     </w:p>
     <w:p>
       <w:pPr>
@@ -4060,11 +3862,11 @@
         <w:pStyle w:val="Heading2"/>
         <w:ind w:left="1440"/>
       </w:pPr>
-      <w:bookmarkStart w:id="28" w:name="_Toc405969246"/>
+      <w:bookmarkStart w:id="31" w:name="_Toc405969830"/>
       <w:r>
         <w:t>Enemy</w:t>
       </w:r>
-      <w:bookmarkEnd w:id="28"/>
+      <w:bookmarkEnd w:id="31"/>
     </w:p>
     <w:p>
       <w:pPr>
@@ -4113,11 +3915,11 @@
         <w:pStyle w:val="Heading3"/>
         <w:ind w:left="2160"/>
       </w:pPr>
-      <w:bookmarkStart w:id="29" w:name="_Toc405969247"/>
+      <w:bookmarkStart w:id="32" w:name="_Toc405969831"/>
       <w:r>
         <w:t>Circler</w:t>
       </w:r>
-      <w:bookmarkEnd w:id="29"/>
+      <w:bookmarkEnd w:id="32"/>
     </w:p>
     <w:p>
       <w:pPr>
@@ -4132,11 +3934,11 @@
         <w:pStyle w:val="Heading3"/>
         <w:ind w:left="2160"/>
       </w:pPr>
-      <w:bookmarkStart w:id="30" w:name="_Toc405969248"/>
+      <w:bookmarkStart w:id="33" w:name="_Toc405969832"/>
       <w:r>
         <w:t>Bouncer</w:t>
       </w:r>
-      <w:bookmarkEnd w:id="30"/>
+      <w:bookmarkEnd w:id="33"/>
     </w:p>
     <w:p>
       <w:pPr>
@@ -4164,18 +3966,12 @@
       <w:pPr>
         <w:pStyle w:val="Title"/>
       </w:pPr>
+      <w:bookmarkStart w:id="34" w:name="NSSoundscapeLevel"/>
       <w:r>
         <w:lastRenderedPageBreak/>
-        <w:t xml:space="preserve">Namespace </w:t>
-      </w:r>
-    </w:p>
-    <w:p>
-      <w:pPr>
-        <w:pStyle w:val="Title"/>
-      </w:pPr>
-      <w:r>
         <w:t xml:space="preserve">Soundscape.Levels </w:t>
       </w:r>
+      <w:bookmarkEnd w:id="34"/>
       <w:r>
         <w:rPr>
           <w:color w:val="auto"/>
@@ -4188,11 +3984,11 @@
         <w:pStyle w:val="Heading1"/>
         <w:ind w:left="720"/>
       </w:pPr>
-      <w:bookmarkStart w:id="31" w:name="_Toc405969249"/>
+      <w:bookmarkStart w:id="35" w:name="_Toc405969833"/>
       <w:r>
         <w:t>Campaign</w:t>
       </w:r>
-      <w:bookmarkEnd w:id="31"/>
+      <w:bookmarkEnd w:id="35"/>
     </w:p>
     <w:p>
       <w:pPr>
@@ -4222,13 +4018,13 @@
         <w:pStyle w:val="Heading1"/>
         <w:ind w:left="720"/>
       </w:pPr>
-      <w:bookmarkStart w:id="32" w:name="_Level1,_Level2,_Level3,"/>
-      <w:bookmarkStart w:id="33" w:name="_Toc405969250"/>
-      <w:bookmarkEnd w:id="32"/>
+      <w:bookmarkStart w:id="36" w:name="_Level1,_Level2,_Level3,"/>
+      <w:bookmarkStart w:id="37" w:name="_Toc405969834"/>
+      <w:bookmarkEnd w:id="36"/>
       <w:r>
         <w:t>Level1, Level2, Level3, &amp; LevelDebug</w:t>
       </w:r>
-      <w:bookmarkEnd w:id="33"/>
+      <w:bookmarkEnd w:id="37"/>
     </w:p>
     <w:p>
       <w:pPr>
@@ -4290,20 +4086,16 @@
     <w:p>
       <w:pPr>
         <w:pStyle w:val="Title"/>
+        <w:rPr>
+          <w:highlight w:val="white"/>
+        </w:rPr>
       </w:pPr>
     </w:p>
     <w:p>
       <w:pPr>
         <w:pStyle w:val="Title"/>
       </w:pPr>
-      <w:r>
-        <w:t xml:space="preserve">Namespace </w:t>
-      </w:r>
-    </w:p>
-    <w:p>
-      <w:pPr>
-        <w:pStyle w:val="Title"/>
-      </w:pPr>
+      <w:bookmarkStart w:id="38" w:name="NSXNALib"/>
       <w:r>
         <w:rPr>
           <w:highlight w:val="white"/>
@@ -4313,6 +4105,7 @@
       <w:r>
         <w:t xml:space="preserve"> </w:t>
       </w:r>
+      <w:bookmarkEnd w:id="38"/>
       <w:r>
         <w:rPr>
           <w:color w:val="auto"/>
@@ -4328,16 +4121,16 @@
         <w:pStyle w:val="Heading1"/>
         <w:ind w:left="720"/>
       </w:pPr>
-      <w:bookmarkStart w:id="34" w:name="_GameScene"/>
-      <w:bookmarkStart w:id="35" w:name="GameScene"/>
-      <w:bookmarkStart w:id="36" w:name="_Toc405969251"/>
-      <w:bookmarkEnd w:id="34"/>
+      <w:bookmarkStart w:id="39" w:name="_GameScene"/>
+      <w:bookmarkStart w:id="40" w:name="_Toc405969835"/>
+      <w:bookmarkStart w:id="41" w:name="GameScene"/>
+      <w:bookmarkEnd w:id="39"/>
       <w:r>
         <w:t>GameScene</w:t>
       </w:r>
-      <w:bookmarkEnd w:id="36"/>
-    </w:p>
-    <w:bookmarkEnd w:id="35"/>
+      <w:bookmarkEnd w:id="40"/>
+    </w:p>
+    <w:bookmarkEnd w:id="41"/>
     <w:p>
       <w:pPr>
         <w:ind w:left="720"/>
@@ -4388,13 +4181,13 @@
         <w:pStyle w:val="Heading1"/>
         <w:ind w:left="720"/>
       </w:pPr>
-      <w:bookmarkStart w:id="37" w:name="_MenuComponent"/>
-      <w:bookmarkStart w:id="38" w:name="_Toc405969252"/>
-      <w:bookmarkEnd w:id="37"/>
+      <w:bookmarkStart w:id="42" w:name="_MenuComponent"/>
+      <w:bookmarkStart w:id="43" w:name="_Toc405969836"/>
+      <w:bookmarkEnd w:id="42"/>
       <w:r>
         <w:t>MenuComponent</w:t>
       </w:r>
-      <w:bookmarkEnd w:id="38"/>
+      <w:bookmarkEnd w:id="43"/>
     </w:p>
     <w:p>
       <w:pPr>
@@ -4523,11 +4316,11 @@
         <w:pStyle w:val="Heading2"/>
         <w:ind w:left="1440"/>
       </w:pPr>
-      <w:bookmarkStart w:id="39" w:name="_Toc405969253"/>
+      <w:bookmarkStart w:id="44" w:name="_Toc405969837"/>
       <w:r>
         <w:t>MenuItem</w:t>
       </w:r>
-      <w:bookmarkEnd w:id="39"/>
+      <w:bookmarkEnd w:id="44"/>
     </w:p>
     <w:p>
       <w:pPr>
@@ -4572,12 +4365,12 @@
       <w:pPr>
         <w:pStyle w:val="Heading1"/>
       </w:pPr>
-      <w:bookmarkStart w:id="40" w:name="_Toc405969254"/>
+      <w:bookmarkStart w:id="45" w:name="_Toc405969838"/>
       <w:r>
         <w:lastRenderedPageBreak/>
         <w:t>Class Diagram</w:t>
       </w:r>
-      <w:bookmarkEnd w:id="40"/>
+      <w:bookmarkEnd w:id="45"/>
     </w:p>
     <w:p>
       <w:pPr>
@@ -4781,7 +4574,7 @@
     </w:r>
     <w:sdt>
       <w:sdtPr>
-        <w:id w:val="98381352"/>
+        <w:id w:val="244075880"/>
         <w:docPartObj>
           <w:docPartGallery w:val="Page Numbers (Top of Page)"/>
           <w:docPartUnique/>
@@ -4823,7 +4616,7 @@
             <w:bCs/>
             <w:noProof/>
           </w:rPr>
-          <w:t>7</w:t>
+          <w:t>2</w:t>
         </w:r>
         <w:r>
           <w:rPr>
@@ -5918,6 +5711,7 @@
   <w:style w:type="character" w:default="1" w:styleId="DefaultParagraphFont">
     <w:name w:val="Default Paragraph Font"/>
     <w:uiPriority w:val="1"/>
+    <w:semiHidden/>
     <w:unhideWhenUsed/>
   </w:style>
   <w:style w:type="table" w:default="1" w:styleId="TableNormal">
@@ -6067,10 +5861,16 @@
     <w:autoRedefine/>
     <w:uiPriority w:val="39"/>
     <w:unhideWhenUsed/>
-    <w:rsid w:val="00003E30"/>
+    <w:rsid w:val="0014737D"/>
     <w:pPr>
+      <w:tabs>
+        <w:tab w:val="right" w:leader="dot" w:pos="4316"/>
+      </w:tabs>
       <w:spacing w:after="100"/>
     </w:pPr>
+    <w:rPr>
+      <w:noProof/>
+    </w:rPr>
   </w:style>
   <w:style w:type="paragraph" w:styleId="TOC2">
     <w:name w:val="toc 2"/>
@@ -6440,28 +6240,56 @@
       <w:u w:val="single"/>
     </w:rPr>
   </w:style>
-  <w:style w:type="paragraph" w:customStyle="1" w:styleId="TOCHeading1">
-    <w:name w:val="TOC Heading1"/>
+  <w:style w:type="paragraph" w:customStyle="1" w:styleId="TOCHeading2">
+    <w:name w:val="TOC Heading2"/>
     <w:basedOn w:val="Normal"/>
-    <w:link w:val="ToCHeadingChar"/>
+    <w:link w:val="TOCHeading2Char"/>
     <w:qFormat/>
-    <w:rsid w:val="001218DD"/>
+    <w:rsid w:val="0014737D"/>
     <w:pPr>
       <w:spacing w:before="0" w:after="0"/>
+      <w:ind w:left="170"/>
     </w:pPr>
     <w:rPr>
       <w:b/>
+      <w:color w:val="F0A22E" w:themeColor="accent1"/>
       <w:sz w:val="24"/>
     </w:rPr>
   </w:style>
-  <w:style w:type="character" w:customStyle="1" w:styleId="ToCHeadingChar">
-    <w:name w:val="ToC Heading Char"/>
+  <w:style w:type="character" w:customStyle="1" w:styleId="TOCHeading2Char">
+    <w:name w:val="TOC Heading2 Char"/>
     <w:basedOn w:val="DefaultParagraphFont"/>
-    <w:link w:val="TOCHeading1"/>
-    <w:rsid w:val="001218DD"/>
+    <w:link w:val="TOCHeading2"/>
+    <w:rsid w:val="0014737D"/>
     <w:rPr>
       <w:b/>
+      <w:color w:val="F0A22E" w:themeColor="accent1"/>
       <w:sz w:val="24"/>
+    </w:rPr>
+  </w:style>
+  <w:style w:type="paragraph" w:customStyle="1" w:styleId="TOCHeading1">
+    <w:name w:val="TOC Heading1"/>
+    <w:basedOn w:val="TOCHeading2"/>
+    <w:link w:val="TOCHeading1Char"/>
+    <w:qFormat/>
+    <w:rsid w:val="0014737D"/>
+    <w:pPr>
+      <w:ind w:left="0"/>
+    </w:pPr>
+    <w:rPr>
+      <w:color w:val="auto"/>
+      <w:sz w:val="36"/>
+    </w:rPr>
+  </w:style>
+  <w:style w:type="character" w:customStyle="1" w:styleId="TOCHeading1Char">
+    <w:name w:val="TOC Heading1 Char"/>
+    <w:basedOn w:val="TOCHeading2Char"/>
+    <w:link w:val="TOCHeading1"/>
+    <w:rsid w:val="0014737D"/>
+    <w:rPr>
+      <w:b/>
+      <w:color w:val="F0A22E" w:themeColor="accent1"/>
+      <w:sz w:val="36"/>
     </w:rPr>
   </w:style>
 </w:styles>
@@ -6733,7 +6561,7 @@
 </file>
 
 <file path=customXml/itemProps1.xml><?xml version="1.0" encoding="utf-8"?>
-<ds:datastoreItem xmlns:ds="http://schemas.openxmlformats.org/officeDocument/2006/customXml" ds:itemID="{0BB526DF-CF5E-45B7-89A7-22E972893550}">
+<ds:datastoreItem xmlns:ds="http://schemas.openxmlformats.org/officeDocument/2006/customXml" ds:itemID="{B7FF8E31-96C3-4998-AF3E-3F20413C13FF}">
   <ds:schemaRefs>
     <ds:schemaRef ds:uri="http://schemas.openxmlformats.org/officeDocument/2006/bibliography"/>
   </ds:schemaRefs>

</xml_diff>

<commit_message>
Added comments for every class.
</commit_message>
<xml_diff>
--- a/Soundscape.docx
+++ b/Soundscape.docx
@@ -2099,12 +2099,7 @@
     </w:p>
     <w:p>
       <w:r>
-        <w:t>The game is designed to be best played with</w:t>
-      </w:r>
-      <w:bookmarkStart w:id="1" w:name="_GoBack"/>
-      <w:bookmarkEnd w:id="1"/>
-      <w:r>
-        <w:t xml:space="preserve"> an Xbox controller; however, keyboard controls were added for testing. It is much more difficult to play via keyboard since you will not have precise control of your sonar and because you won't get the rumble feedback when running into walls / other players. </w:t>
+        <w:t xml:space="preserve">The game is designed to be best played with an Xbox controller; however, keyboard controls were added for testing. It is much more difficult to play via keyboard since you will not have precise control of your sonar and because you won't get the rumble feedback when running into walls / other players. </w:t>
       </w:r>
     </w:p>
     <w:p>
@@ -2132,22 +2127,22 @@
       <w:pPr>
         <w:pStyle w:val="Heading1"/>
       </w:pPr>
-      <w:bookmarkStart w:id="2" w:name="_Toc405969811"/>
+      <w:bookmarkStart w:id="1" w:name="_Toc405969811"/>
       <w:r>
         <w:t>Game Features</w:t>
       </w:r>
-      <w:bookmarkEnd w:id="2"/>
+      <w:bookmarkEnd w:id="1"/>
     </w:p>
     <w:p>
       <w:pPr>
         <w:pStyle w:val="Heading2"/>
         <w:ind w:left="720"/>
       </w:pPr>
-      <w:bookmarkStart w:id="3" w:name="_Toc405969812"/>
+      <w:bookmarkStart w:id="2" w:name="_Toc405969812"/>
       <w:r>
         <w:t>Local &amp; Global High scores</w:t>
       </w:r>
-      <w:bookmarkEnd w:id="3"/>
+      <w:bookmarkEnd w:id="2"/>
     </w:p>
     <w:p>
       <w:pPr>
@@ -2162,11 +2157,11 @@
         <w:pStyle w:val="Heading2"/>
         <w:ind w:left="720"/>
       </w:pPr>
-      <w:bookmarkStart w:id="4" w:name="_Toc405969813"/>
+      <w:bookmarkStart w:id="3" w:name="_Toc405969813"/>
       <w:r>
         <w:t>Audio and Tactile Feedback</w:t>
       </w:r>
-      <w:bookmarkEnd w:id="4"/>
+      <w:bookmarkEnd w:id="3"/>
     </w:p>
     <w:p>
       <w:pPr>
@@ -2181,47 +2176,47 @@
         <w:pStyle w:val="Heading2"/>
         <w:ind w:left="720"/>
       </w:pPr>
-      <w:bookmarkStart w:id="5" w:name="_Toc405969814"/>
+      <w:bookmarkStart w:id="4" w:name="_Toc405969814"/>
       <w:r>
         <w:t>Control remapping</w:t>
       </w:r>
+      <w:bookmarkEnd w:id="4"/>
+    </w:p>
+    <w:p>
+      <w:pPr>
+        <w:ind w:left="720"/>
+      </w:pPr>
+      <w:r>
+        <w:t xml:space="preserve">Each time the game loads; it reads </w:t>
+      </w:r>
+      <w:proofErr w:type="spellStart"/>
+      <w:r>
+        <w:t>PlayerOneControls.json</w:t>
+      </w:r>
+      <w:proofErr w:type="spellEnd"/>
+      <w:r>
+        <w:t xml:space="preserve"> &amp; </w:t>
+      </w:r>
+      <w:proofErr w:type="spellStart"/>
+      <w:r>
+        <w:t>PlayerTwoControls.json</w:t>
+      </w:r>
+      <w:proofErr w:type="spellEnd"/>
+      <w:r>
+        <w:t xml:space="preserve">. Change these to customize controls to something that works better for you. </w:t>
+      </w:r>
+    </w:p>
+    <w:p>
+      <w:pPr>
+        <w:pStyle w:val="Heading1"/>
+      </w:pPr>
+      <w:bookmarkStart w:id="5" w:name="_Toc405969815"/>
+      <w:r>
+        <w:t>Game Story</w:t>
+      </w:r>
       <w:bookmarkEnd w:id="5"/>
     </w:p>
     <w:p>
-      <w:pPr>
-        <w:ind w:left="720"/>
-      </w:pPr>
-      <w:r>
-        <w:t xml:space="preserve">Each time the game loads; it reads </w:t>
-      </w:r>
-      <w:proofErr w:type="spellStart"/>
-      <w:r>
-        <w:t>PlayerOneControls.json</w:t>
-      </w:r>
-      <w:proofErr w:type="spellEnd"/>
-      <w:r>
-        <w:t xml:space="preserve"> &amp; </w:t>
-      </w:r>
-      <w:proofErr w:type="spellStart"/>
-      <w:r>
-        <w:t>PlayerTwoControls.json</w:t>
-      </w:r>
-      <w:proofErr w:type="spellEnd"/>
-      <w:r>
-        <w:t xml:space="preserve">. Change these to customize controls to something that works better for you. </w:t>
-      </w:r>
-    </w:p>
-    <w:p>
-      <w:pPr>
-        <w:pStyle w:val="Heading1"/>
-      </w:pPr>
-      <w:bookmarkStart w:id="6" w:name="_Toc405969815"/>
-      <w:r>
-        <w:t>Game Story</w:t>
-      </w:r>
-      <w:bookmarkEnd w:id="6"/>
-    </w:p>
-    <w:p>
       <w:r>
         <w:t xml:space="preserve">Year 2200 now a days we are fighting for the minerals and resources all around the universe. </w:t>
       </w:r>
@@ -2277,7 +2272,7 @@
           <w:color w:val="auto"/>
         </w:rPr>
       </w:pPr>
-      <w:bookmarkStart w:id="7" w:name="Namespaces"/>
+      <w:bookmarkStart w:id="6" w:name="Namespaces"/>
       <w:r>
         <w:rPr>
           <w:color w:val="auto"/>
@@ -2302,12 +2297,12 @@
       <w:pPr>
         <w:pStyle w:val="Title"/>
       </w:pPr>
-      <w:bookmarkStart w:id="8" w:name="NSSoundscape"/>
+      <w:bookmarkStart w:id="7" w:name="NSSoundscape"/>
+      <w:bookmarkEnd w:id="6"/>
+      <w:r>
+        <w:t xml:space="preserve">Soundscape </w:t>
+      </w:r>
       <w:bookmarkEnd w:id="7"/>
-      <w:r>
-        <w:t xml:space="preserve">Soundscape </w:t>
-      </w:r>
-      <w:bookmarkEnd w:id="8"/>
       <w:r>
         <w:rPr>
           <w:color w:val="auto"/>
@@ -2326,14 +2321,14 @@
         </w:tabs>
         <w:ind w:left="720"/>
       </w:pPr>
-      <w:bookmarkStart w:id="9" w:name="_GameLoop"/>
-      <w:bookmarkStart w:id="10" w:name="_Toc405969816"/>
+      <w:bookmarkStart w:id="8" w:name="_GameLoop"/>
+      <w:bookmarkStart w:id="9" w:name="_Toc405969816"/>
+      <w:bookmarkEnd w:id="8"/>
+      <w:r>
+        <w:t>GameLoop</w:t>
+      </w:r>
       <w:bookmarkEnd w:id="9"/>
       <w:r>
-        <w:t>GameLoop</w:t>
-      </w:r>
-      <w:bookmarkEnd w:id="10"/>
-      <w:r>
         <w:tab/>
       </w:r>
     </w:p>
@@ -2341,6 +2336,8 @@
       <w:pPr>
         <w:ind w:left="720"/>
       </w:pPr>
+      <w:bookmarkStart w:id="10" w:name="OLE_LINK1"/>
+      <w:bookmarkStart w:id="11" w:name="OLE_LINK2"/>
       <w:r>
         <w:t xml:space="preserve">The game loop, which inherits from </w:t>
       </w:r>
@@ -2377,20 +2374,25 @@
         <w:pStyle w:val="Heading1"/>
         <w:ind w:left="720"/>
       </w:pPr>
-      <w:bookmarkStart w:id="11" w:name="_GameplayScene"/>
-      <w:bookmarkStart w:id="12" w:name="_Toc405969817"/>
+      <w:bookmarkStart w:id="12" w:name="_GameplayScene"/>
+      <w:bookmarkStart w:id="13" w:name="_Toc405969817"/>
+      <w:bookmarkEnd w:id="10"/>
       <w:bookmarkEnd w:id="11"/>
+      <w:bookmarkEnd w:id="12"/>
       <w:r>
         <w:t>GameplayScene</w:t>
       </w:r>
-      <w:bookmarkEnd w:id="12"/>
+      <w:bookmarkEnd w:id="13"/>
     </w:p>
     <w:p>
       <w:pPr>
         <w:ind w:left="720"/>
       </w:pPr>
-      <w:r>
-        <w:t xml:space="preserve">Gameplay Scene Component abstract class inherits from </w:t>
+      <w:bookmarkStart w:id="14" w:name="OLE_LINK3"/>
+      <w:bookmarkStart w:id="15" w:name="OLE_LINK4"/>
+      <w:bookmarkStart w:id="16" w:name="OLE_LINK7"/>
+      <w:r>
+        <w:t xml:space="preserve">Gameplay Scene abstract class inherits from </w:t>
       </w:r>
       <w:r>
         <w:rPr>
@@ -2400,6 +2402,22 @@
       </w:r>
       <w:r>
         <w:t xml:space="preserve">. It extends the functionality of that class to </w:t>
+      </w:r>
+      <w:r>
+        <w:t xml:space="preserve">handle things common to all </w:t>
+      </w:r>
+      <w:hyperlink w:anchor="_Level1,_Level2,_Level3," w:history="1">
+        <w:r>
+          <w:rPr>
+            <w:rStyle w:val="Hyperlink"/>
+            <w:b/>
+            <w:i/>
+          </w:rPr>
+          <w:t>Level</w:t>
+        </w:r>
+      </w:hyperlink>
+      <w:r>
+        <w:t xml:space="preserve">s. </w:t>
       </w:r>
     </w:p>
     <w:p>
@@ -2407,16 +2425,21 @@
         <w:pStyle w:val="Heading1"/>
         <w:ind w:left="720"/>
       </w:pPr>
-      <w:bookmarkStart w:id="13" w:name="_Toc405969818"/>
+      <w:bookmarkStart w:id="17" w:name="_Toc405969818"/>
+      <w:bookmarkEnd w:id="14"/>
+      <w:bookmarkEnd w:id="15"/>
+      <w:bookmarkEnd w:id="16"/>
       <w:r>
         <w:t>TargetedGraphicsDeviceManager</w:t>
       </w:r>
-      <w:bookmarkEnd w:id="13"/>
+      <w:bookmarkEnd w:id="17"/>
     </w:p>
     <w:p>
       <w:pPr>
         <w:ind w:left="720"/>
       </w:pPr>
+      <w:bookmarkStart w:id="18" w:name="OLE_LINK5"/>
+      <w:bookmarkStart w:id="19" w:name="OLE_LINK6"/>
       <w:r>
         <w:t xml:space="preserve">This class extends </w:t>
       </w:r>
@@ -2450,16 +2473,20 @@
         <w:pStyle w:val="Heading1"/>
         <w:ind w:left="720"/>
       </w:pPr>
-      <w:bookmarkStart w:id="14" w:name="_Toc405969819"/>
+      <w:bookmarkStart w:id="20" w:name="_Toc405969819"/>
+      <w:bookmarkEnd w:id="18"/>
+      <w:bookmarkEnd w:id="19"/>
       <w:r>
         <w:t>Toolbox</w:t>
       </w:r>
-      <w:bookmarkEnd w:id="14"/>
+      <w:bookmarkEnd w:id="20"/>
     </w:p>
     <w:p>
       <w:pPr>
         <w:ind w:left="720"/>
       </w:pPr>
+      <w:bookmarkStart w:id="21" w:name="OLE_LINK8"/>
+      <w:bookmarkStart w:id="22" w:name="OLE_LINK9"/>
       <w:r>
         <w:t>Toolbox is a static method that handles miscellaneous tasks such as saving/loading data to a file or database.</w:t>
       </w:r>
@@ -2472,13 +2499,15 @@
         <w:pStyle w:val="Heading1"/>
         <w:ind w:left="720"/>
       </w:pPr>
-      <w:bookmarkStart w:id="15" w:name="_VirtualController"/>
-      <w:bookmarkStart w:id="16" w:name="_Toc405969820"/>
-      <w:bookmarkEnd w:id="15"/>
+      <w:bookmarkStart w:id="23" w:name="_VirtualController"/>
+      <w:bookmarkStart w:id="24" w:name="_Toc405969820"/>
+      <w:bookmarkEnd w:id="21"/>
+      <w:bookmarkEnd w:id="22"/>
+      <w:bookmarkEnd w:id="23"/>
       <w:r>
         <w:t>VirtualController</w:t>
       </w:r>
-      <w:bookmarkEnd w:id="16"/>
+      <w:bookmarkEnd w:id="24"/>
     </w:p>
     <w:p>
       <w:pPr>
@@ -2494,12 +2523,16 @@
           <w:lang w:eastAsia="en-CA"/>
         </w:rPr>
       </w:pPr>
+      <w:bookmarkStart w:id="25" w:name="OLE_LINK10"/>
+      <w:bookmarkStart w:id="26" w:name="OLE_LINK11"/>
       <w:r>
         <w:t>This</w:t>
       </w:r>
       <w:r>
         <w:t xml:space="preserve"> class was a solution to the problem of handling multiple gamepad and keyboard states in a number of different scenes.</w:t>
       </w:r>
+      <w:bookmarkEnd w:id="25"/>
+      <w:bookmarkEnd w:id="26"/>
       <w:r>
         <w:t xml:space="preserve"> Before this class we had statements like the following all over the place: </w:t>
       </w:r>
@@ -3221,12 +3254,12 @@
         <w:pStyle w:val="Heading1"/>
         <w:ind w:left="720"/>
       </w:pPr>
-      <w:bookmarkStart w:id="17" w:name="_Toc405969821"/>
+      <w:bookmarkStart w:id="27" w:name="_Toc405969821"/>
       <w:r>
         <w:lastRenderedPageBreak/>
         <w:t>Scenes</w:t>
       </w:r>
-      <w:bookmarkEnd w:id="17"/>
+      <w:bookmarkEnd w:id="27"/>
     </w:p>
     <w:p>
       <w:pPr>
@@ -3277,27 +3310,14 @@
       <w:r>
         <w:t xml:space="preserve">can be found on page </w:t>
       </w:r>
-      <w:r>
-        <w:fldChar w:fldCharType="begin"/>
-      </w:r>
-      <w:r>
-        <w:instrText xml:space="preserve"> PAGEREF  GameScene  \* MERGEFORMAT </w:instrText>
-      </w:r>
-      <w:r>
-        <w:fldChar w:fldCharType="separate"/>
-      </w:r>
-      <w:r>
-        <w:rPr>
-          <w:noProof/>
-        </w:rPr>
-        <w:t>6</w:t>
-      </w:r>
-      <w:r>
-        <w:rPr>
-          <w:noProof/>
-        </w:rPr>
-        <w:fldChar w:fldCharType="end"/>
-      </w:r>
+      <w:fldSimple w:instr=" PAGEREF  GameScene  \* MERGEFORMAT ">
+        <w:r>
+          <w:rPr>
+            <w:noProof/>
+          </w:rPr>
+          <w:t>6</w:t>
+        </w:r>
+      </w:fldSimple>
       <w:r>
         <w:t>.</w:t>
       </w:r>
@@ -3307,18 +3327,20 @@
         <w:pStyle w:val="Heading2"/>
         <w:ind w:left="1440"/>
       </w:pPr>
-      <w:bookmarkStart w:id="18" w:name="_StartScene"/>
-      <w:bookmarkStart w:id="19" w:name="_Toc405969822"/>
-      <w:bookmarkEnd w:id="18"/>
+      <w:bookmarkStart w:id="28" w:name="_StartScene"/>
+      <w:bookmarkStart w:id="29" w:name="_Toc405969822"/>
+      <w:bookmarkEnd w:id="28"/>
       <w:r>
         <w:t>StartScene</w:t>
       </w:r>
-      <w:bookmarkEnd w:id="19"/>
+      <w:bookmarkEnd w:id="29"/>
     </w:p>
     <w:p>
       <w:pPr>
         <w:ind w:left="1440"/>
       </w:pPr>
+      <w:bookmarkStart w:id="30" w:name="OLE_LINK12"/>
+      <w:bookmarkStart w:id="31" w:name="OLE_LINK13"/>
       <w:r>
         <w:t>This scene</w:t>
       </w:r>
@@ -3371,18 +3393,22 @@
         <w:pStyle w:val="Heading2"/>
         <w:ind w:left="1440"/>
       </w:pPr>
-      <w:bookmarkStart w:id="20" w:name="_InfoScene"/>
-      <w:bookmarkStart w:id="21" w:name="_Toc405969823"/>
-      <w:bookmarkEnd w:id="20"/>
+      <w:bookmarkStart w:id="32" w:name="_InfoScene"/>
+      <w:bookmarkStart w:id="33" w:name="_Toc405969823"/>
+      <w:bookmarkEnd w:id="30"/>
+      <w:bookmarkEnd w:id="31"/>
+      <w:bookmarkEnd w:id="32"/>
       <w:r>
         <w:t>InfoScene</w:t>
       </w:r>
-      <w:bookmarkEnd w:id="21"/>
+      <w:bookmarkEnd w:id="33"/>
     </w:p>
     <w:p>
       <w:pPr>
         <w:ind w:left="1440"/>
       </w:pPr>
+      <w:bookmarkStart w:id="34" w:name="OLE_LINK14"/>
+      <w:bookmarkStart w:id="35" w:name="OLE_LINK15"/>
       <w:r>
         <w:t xml:space="preserve">The </w:t>
       </w:r>
@@ -3448,19 +3474,23 @@
         <w:pStyle w:val="Heading2"/>
         <w:ind w:left="1440"/>
       </w:pPr>
-      <w:bookmarkStart w:id="22" w:name="_Toc405969824"/>
+      <w:bookmarkStart w:id="36" w:name="_Toc405969824"/>
+      <w:bookmarkEnd w:id="34"/>
+      <w:bookmarkEnd w:id="35"/>
       <w:r>
         <w:t>ControllerStatus</w:t>
       </w:r>
       <w:r>
         <w:t>Scene</w:t>
       </w:r>
-      <w:bookmarkEnd w:id="22"/>
+      <w:bookmarkEnd w:id="36"/>
     </w:p>
     <w:p>
       <w:pPr>
         <w:ind w:left="1440"/>
       </w:pPr>
+      <w:bookmarkStart w:id="37" w:name="OLE_LINK16"/>
+      <w:bookmarkStart w:id="38" w:name="OLE_LINK17"/>
       <w:r>
         <w:t xml:space="preserve">This scene is used to display the status of the gamepads overtop of the main menu. It contains a texture to draw when a controller is connected and one to draw when it is disconnected. Player One is drawn in blue while Player Two is drawn in red. </w:t>
       </w:r>
@@ -3536,21 +3566,25 @@
         <w:pStyle w:val="Heading2"/>
         <w:ind w:left="1440"/>
       </w:pPr>
-      <w:bookmarkStart w:id="23" w:name="_HighScoreScene"/>
-      <w:bookmarkStart w:id="24" w:name="_Toc405969825"/>
-      <w:bookmarkEnd w:id="23"/>
+      <w:bookmarkStart w:id="39" w:name="_HighScoreScene"/>
+      <w:bookmarkStart w:id="40" w:name="_Toc405969825"/>
+      <w:bookmarkEnd w:id="37"/>
+      <w:bookmarkEnd w:id="38"/>
+      <w:bookmarkEnd w:id="39"/>
       <w:r>
         <w:t>HighScore</w:t>
       </w:r>
       <w:r>
         <w:t>Scene</w:t>
       </w:r>
-      <w:bookmarkEnd w:id="24"/>
+      <w:bookmarkEnd w:id="40"/>
     </w:p>
     <w:p>
       <w:pPr>
         <w:ind w:left="1440"/>
       </w:pPr>
+      <w:bookmarkStart w:id="41" w:name="OLE_LINK18"/>
+      <w:bookmarkStart w:id="42" w:name="OLE_LINK19"/>
       <w:r>
         <w:t xml:space="preserve">This scene is used to display Scores to the user. The scores are displayed over an image so it extends </w:t>
       </w:r>
@@ -3613,18 +3647,22 @@
         <w:pStyle w:val="Heading2"/>
         <w:ind w:left="1440"/>
       </w:pPr>
-      <w:bookmarkStart w:id="25" w:name="_NewHighscoreScene"/>
-      <w:bookmarkStart w:id="26" w:name="_Toc405969826"/>
-      <w:bookmarkEnd w:id="25"/>
+      <w:bookmarkStart w:id="43" w:name="_NewHighscoreScene"/>
+      <w:bookmarkStart w:id="44" w:name="_Toc405969826"/>
+      <w:bookmarkEnd w:id="41"/>
+      <w:bookmarkEnd w:id="42"/>
+      <w:bookmarkEnd w:id="43"/>
       <w:r>
         <w:t>NewHighscoreScene</w:t>
       </w:r>
-      <w:bookmarkEnd w:id="26"/>
+      <w:bookmarkEnd w:id="44"/>
     </w:p>
     <w:p>
       <w:pPr>
         <w:ind w:left="1440"/>
       </w:pPr>
+      <w:bookmarkStart w:id="45" w:name="OLE_LINK20"/>
+      <w:bookmarkStart w:id="46" w:name="OLE_LINK21"/>
       <w:r>
         <w:t>This</w:t>
       </w:r>
@@ -3707,6 +3745,8 @@
         <w:t xml:space="preserve"> is displayed to the user.</w:t>
       </w:r>
     </w:p>
+    <w:bookmarkEnd w:id="45"/>
+    <w:bookmarkEnd w:id="46"/>
     <w:p>
       <w:pPr>
         <w:pStyle w:val="Title"/>
@@ -3739,7 +3779,7 @@
       <w:pPr>
         <w:pStyle w:val="Title"/>
       </w:pPr>
-      <w:bookmarkStart w:id="27" w:name="NSSoundscapeGameplaySceneComponents"/>
+      <w:bookmarkStart w:id="47" w:name="NSSoundscapeGameplaySceneComponents"/>
       <w:r>
         <w:lastRenderedPageBreak/>
         <w:t>Soundscape.GameplaySceneComponents</w:t>
@@ -3750,7 +3790,7 @@
         </w:rPr>
         <w:t xml:space="preserve"> </w:t>
       </w:r>
-      <w:bookmarkEnd w:id="27"/>
+      <w:bookmarkEnd w:id="47"/>
       <w:r>
         <w:rPr>
           <w:color w:val="auto"/>
@@ -3765,16 +3805,18 @@
         <w:pStyle w:val="Heading1"/>
         <w:ind w:left="720"/>
       </w:pPr>
-      <w:bookmarkStart w:id="28" w:name="_Toc405969827"/>
+      <w:bookmarkStart w:id="48" w:name="_Toc405969827"/>
       <w:r>
         <w:t>GameplaySceneComponent</w:t>
       </w:r>
-      <w:bookmarkEnd w:id="28"/>
+      <w:bookmarkEnd w:id="48"/>
     </w:p>
     <w:p>
       <w:pPr>
         <w:ind w:left="720"/>
       </w:pPr>
+      <w:bookmarkStart w:id="49" w:name="OLE_LINK22"/>
+      <w:bookmarkStart w:id="50" w:name="OLE_LINK23"/>
       <w:r>
         <w:t xml:space="preserve">This class extends </w:t>
       </w:r>
@@ -3810,6 +3852,8 @@
       <w:r>
         <w:t xml:space="preserve">h some do for specific reasons. </w:t>
       </w:r>
+      <w:bookmarkEnd w:id="49"/>
+      <w:bookmarkEnd w:id="50"/>
     </w:p>
     <w:p>
       <w:pPr>
@@ -3824,37 +3868,48 @@
         <w:pStyle w:val="Heading2"/>
         <w:ind w:left="1440"/>
       </w:pPr>
-      <w:bookmarkStart w:id="29" w:name="_Toc405969828"/>
+      <w:bookmarkStart w:id="51" w:name="_Toc405969828"/>
       <w:r>
         <w:t>Wall</w:t>
       </w:r>
-      <w:bookmarkEnd w:id="29"/>
+      <w:bookmarkEnd w:id="51"/>
     </w:p>
     <w:p>
       <w:pPr>
         <w:ind w:left="1440"/>
       </w:pPr>
+      <w:bookmarkStart w:id="52" w:name="OLE_LINK24"/>
+      <w:bookmarkStart w:id="53" w:name="OLE_LINK25"/>
       <w:r>
         <w:t xml:space="preserve">The wall just takes up space and gets collided with. The biggest difference between it and other components is that it’s Kill method does not deactivate the object (walls don’t die) instead it takes a pre-set number of points away for a “missed shot”. </w:t>
       </w:r>
+      <w:bookmarkEnd w:id="52"/>
+      <w:bookmarkEnd w:id="53"/>
     </w:p>
     <w:p>
       <w:pPr>
         <w:pStyle w:val="Heading2"/>
         <w:ind w:left="1440"/>
       </w:pPr>
-      <w:bookmarkStart w:id="30" w:name="_Toc405969829"/>
+      <w:bookmarkStart w:id="54" w:name="_Toc405969829"/>
       <w:r>
         <w:t>Player</w:t>
       </w:r>
-      <w:bookmarkEnd w:id="30"/>
+      <w:bookmarkEnd w:id="54"/>
     </w:p>
     <w:p>
       <w:pPr>
         <w:ind w:left="1440"/>
       </w:pPr>
-      <w:r>
-        <w:t xml:space="preserve">The player object handles storing the channel audio should be played on for that player as well as managing the two rumble motors in the 360 controller. It also handles weapon and sonar logic. </w:t>
+      <w:bookmarkStart w:id="55" w:name="OLE_LINK26"/>
+      <w:bookmarkStart w:id="56" w:name="OLE_LINK27"/>
+      <w:r>
+        <w:t>The player object handles storing the channel audio should be played on for that player as well as managing the two rumble motors in the 360 controller. It also handles weapon and sonar logic.</w:t>
+      </w:r>
+      <w:bookmarkEnd w:id="55"/>
+      <w:bookmarkEnd w:id="56"/>
+      <w:r>
+        <w:t xml:space="preserve"> </w:t>
       </w:r>
     </w:p>
     <w:p>
@@ -3862,16 +3917,18 @@
         <w:pStyle w:val="Heading2"/>
         <w:ind w:left="1440"/>
       </w:pPr>
-      <w:bookmarkStart w:id="31" w:name="_Toc405969830"/>
+      <w:bookmarkStart w:id="57" w:name="_Toc405969830"/>
       <w:r>
         <w:t>Enemy</w:t>
       </w:r>
-      <w:bookmarkEnd w:id="31"/>
+      <w:bookmarkEnd w:id="57"/>
     </w:p>
     <w:p>
       <w:pPr>
         <w:ind w:left="1440"/>
       </w:pPr>
+      <w:bookmarkStart w:id="58" w:name="OLE_LINK28"/>
+      <w:bookmarkStart w:id="59" w:name="OLE_LINK29"/>
       <w:r>
         <w:t xml:space="preserve">On top of managing its movement, the enemy class handles keeping track of what score a player should get for killing it based on the </w:t>
       </w:r>
@@ -3907,7 +3964,12 @@
         <w:t xml:space="preserve"> property</w:t>
       </w:r>
       <w:r>
-        <w:t>. Adjustments to score may also be done in the two child classes. More info on Specific enemies can be found below:</w:t>
+        <w:t>. Adjustments to score may also be done in the two child classes.</w:t>
+      </w:r>
+      <w:bookmarkEnd w:id="58"/>
+      <w:bookmarkEnd w:id="59"/>
+      <w:r>
+        <w:t xml:space="preserve"> More info on Specific enemies can be found below:</w:t>
       </w:r>
     </w:p>
     <w:p>
@@ -3915,39 +3977,47 @@
         <w:pStyle w:val="Heading3"/>
         <w:ind w:left="2160"/>
       </w:pPr>
-      <w:bookmarkStart w:id="32" w:name="_Toc405969831"/>
+      <w:bookmarkStart w:id="60" w:name="_Toc405969831"/>
       <w:r>
         <w:t>Circler</w:t>
       </w:r>
-      <w:bookmarkEnd w:id="32"/>
+      <w:bookmarkEnd w:id="60"/>
     </w:p>
     <w:p>
       <w:pPr>
         <w:ind w:left="2160"/>
       </w:pPr>
+      <w:bookmarkStart w:id="61" w:name="OLE_LINK30"/>
+      <w:bookmarkStart w:id="62" w:name="OLE_LINK31"/>
       <w:r>
         <w:t>The circler enemy overrides the movement of Enemy so that it moves in a circular pattern. The circler can fly through walls making it very annoying to locate since it will seem to disappear and reappear.</w:t>
       </w:r>
+      <w:bookmarkEnd w:id="61"/>
+      <w:bookmarkEnd w:id="62"/>
     </w:p>
     <w:p>
       <w:pPr>
         <w:pStyle w:val="Heading3"/>
         <w:ind w:left="2160"/>
       </w:pPr>
-      <w:bookmarkStart w:id="33" w:name="_Toc405969832"/>
+      <w:bookmarkStart w:id="63" w:name="_Toc405969832"/>
       <w:r>
         <w:t>Bouncer</w:t>
       </w:r>
-      <w:bookmarkEnd w:id="33"/>
+      <w:bookmarkEnd w:id="63"/>
     </w:p>
     <w:p>
       <w:pPr>
         <w:ind w:left="2160"/>
       </w:pPr>
+      <w:bookmarkStart w:id="64" w:name="OLE_LINK32"/>
+      <w:bookmarkStart w:id="65" w:name="OLE_LINK33"/>
       <w:r>
         <w:t xml:space="preserve">The bouncer just moves at 45 degree angles, bouncing off of walls in encounters. </w:t>
       </w:r>
     </w:p>
+    <w:bookmarkEnd w:id="64"/>
+    <w:bookmarkEnd w:id="65"/>
     <w:p>
       <w:pPr>
         <w:pStyle w:val="Title"/>
@@ -3966,12 +4036,12 @@
       <w:pPr>
         <w:pStyle w:val="Title"/>
       </w:pPr>
-      <w:bookmarkStart w:id="34" w:name="NSSoundscapeLevel"/>
+      <w:bookmarkStart w:id="66" w:name="NSSoundscapeLevel"/>
       <w:r>
         <w:lastRenderedPageBreak/>
         <w:t xml:space="preserve">Soundscape.Levels </w:t>
       </w:r>
-      <w:bookmarkEnd w:id="34"/>
+      <w:bookmarkEnd w:id="66"/>
       <w:r>
         <w:rPr>
           <w:color w:val="auto"/>
@@ -3984,16 +4054,18 @@
         <w:pStyle w:val="Heading1"/>
         <w:ind w:left="720"/>
       </w:pPr>
-      <w:bookmarkStart w:id="35" w:name="_Toc405969833"/>
+      <w:bookmarkStart w:id="67" w:name="_Toc405969833"/>
       <w:r>
         <w:t>Campaign</w:t>
       </w:r>
-      <w:bookmarkEnd w:id="35"/>
+      <w:bookmarkEnd w:id="67"/>
     </w:p>
     <w:p>
       <w:pPr>
         <w:ind w:left="720"/>
       </w:pPr>
+      <w:bookmarkStart w:id="68" w:name="OLE_LINK34"/>
+      <w:bookmarkStart w:id="69" w:name="OLE_LINK35"/>
       <w:r>
         <w:t xml:space="preserve">Campaign is a singleton pattern that makes sure only one level is active at a time and handles providing the levels to the </w:t>
       </w:r>
@@ -4018,13 +4090,15 @@
         <w:pStyle w:val="Heading1"/>
         <w:ind w:left="720"/>
       </w:pPr>
-      <w:bookmarkStart w:id="36" w:name="_Level1,_Level2,_Level3,"/>
-      <w:bookmarkStart w:id="37" w:name="_Toc405969834"/>
-      <w:bookmarkEnd w:id="36"/>
+      <w:bookmarkStart w:id="70" w:name="_Level1,_Level2,_Level3,"/>
+      <w:bookmarkStart w:id="71" w:name="_Toc405969834"/>
+      <w:bookmarkEnd w:id="68"/>
+      <w:bookmarkEnd w:id="69"/>
+      <w:bookmarkEnd w:id="70"/>
       <w:r>
         <w:t>Level1, Level2, Level3, &amp; LevelDebug</w:t>
       </w:r>
-      <w:bookmarkEnd w:id="37"/>
+      <w:bookmarkEnd w:id="71"/>
     </w:p>
     <w:p>
       <w:pPr>
@@ -4066,7 +4140,12 @@
         <w:proofErr w:type="spellEnd"/>
       </w:hyperlink>
       <w:r>
-        <w:t xml:space="preserve"> ) is the only level available when the game is compiled using debug mode. In it the enemies do not move, allowing testers to quickly gain access to Victory &amp; Death scenarios and to verify that the score system works as expected.</w:t>
+        <w:t xml:space="preserve"> ) is the only level available when the game is compiled using debug mode. In </w:t>
+      </w:r>
+      <w:bookmarkStart w:id="72" w:name="_GoBack"/>
+      <w:bookmarkEnd w:id="72"/>
+      <w:r>
+        <w:t>it the enemies do not move, allowing testers to quickly gain access to Victory &amp; Death scenarios and to verify that the score system works as expected.</w:t>
       </w:r>
     </w:p>
     <w:p>
@@ -4095,7 +4174,7 @@
       <w:pPr>
         <w:pStyle w:val="Title"/>
       </w:pPr>
-      <w:bookmarkStart w:id="38" w:name="NSXNALib"/>
+      <w:bookmarkStart w:id="73" w:name="NSXNALib"/>
       <w:r>
         <w:rPr>
           <w:highlight w:val="white"/>
@@ -4105,7 +4184,7 @@
       <w:r>
         <w:t xml:space="preserve"> </w:t>
       </w:r>
-      <w:bookmarkEnd w:id="38"/>
+      <w:bookmarkEnd w:id="73"/>
       <w:r>
         <w:rPr>
           <w:color w:val="auto"/>
@@ -4121,16 +4200,16 @@
         <w:pStyle w:val="Heading1"/>
         <w:ind w:left="720"/>
       </w:pPr>
-      <w:bookmarkStart w:id="39" w:name="_GameScene"/>
-      <w:bookmarkStart w:id="40" w:name="_Toc405969835"/>
-      <w:bookmarkStart w:id="41" w:name="GameScene"/>
-      <w:bookmarkEnd w:id="39"/>
+      <w:bookmarkStart w:id="74" w:name="_GameScene"/>
+      <w:bookmarkStart w:id="75" w:name="_Toc405969835"/>
+      <w:bookmarkStart w:id="76" w:name="GameScene"/>
+      <w:bookmarkEnd w:id="74"/>
       <w:r>
         <w:t>GameScene</w:t>
       </w:r>
-      <w:bookmarkEnd w:id="40"/>
-    </w:p>
-    <w:bookmarkEnd w:id="41"/>
+      <w:bookmarkEnd w:id="75"/>
+    </w:p>
+    <w:bookmarkEnd w:id="76"/>
     <w:p>
       <w:pPr>
         <w:ind w:left="720"/>
@@ -4181,13 +4260,13 @@
         <w:pStyle w:val="Heading1"/>
         <w:ind w:left="720"/>
       </w:pPr>
-      <w:bookmarkStart w:id="42" w:name="_MenuComponent"/>
-      <w:bookmarkStart w:id="43" w:name="_Toc405969836"/>
-      <w:bookmarkEnd w:id="42"/>
+      <w:bookmarkStart w:id="77" w:name="_MenuComponent"/>
+      <w:bookmarkStart w:id="78" w:name="_Toc405969836"/>
+      <w:bookmarkEnd w:id="77"/>
       <w:r>
         <w:t>MenuComponent</w:t>
       </w:r>
-      <w:bookmarkEnd w:id="43"/>
+      <w:bookmarkEnd w:id="78"/>
     </w:p>
     <w:p>
       <w:pPr>
@@ -4316,11 +4395,11 @@
         <w:pStyle w:val="Heading2"/>
         <w:ind w:left="1440"/>
       </w:pPr>
-      <w:bookmarkStart w:id="44" w:name="_Toc405969837"/>
+      <w:bookmarkStart w:id="79" w:name="_Toc405969837"/>
       <w:r>
         <w:t>MenuItem</w:t>
       </w:r>
-      <w:bookmarkEnd w:id="44"/>
+      <w:bookmarkEnd w:id="79"/>
     </w:p>
     <w:p>
       <w:pPr>
@@ -4365,12 +4444,12 @@
       <w:pPr>
         <w:pStyle w:val="Heading1"/>
       </w:pPr>
-      <w:bookmarkStart w:id="45" w:name="_Toc405969838"/>
+      <w:bookmarkStart w:id="80" w:name="_Toc405969838"/>
       <w:r>
         <w:lastRenderedPageBreak/>
         <w:t>Class Diagram</w:t>
       </w:r>
-      <w:bookmarkEnd w:id="45"/>
+      <w:bookmarkEnd w:id="80"/>
     </w:p>
     <w:p>
       <w:pPr>
@@ -4616,7 +4695,7 @@
             <w:bCs/>
             <w:noProof/>
           </w:rPr>
-          <w:t>2</w:t>
+          <w:t>7</w:t>
         </w:r>
         <w:r>
           <w:rPr>
@@ -6561,7 +6640,7 @@
 </file>
 
 <file path=customXml/itemProps1.xml><?xml version="1.0" encoding="utf-8"?>
-<ds:datastoreItem xmlns:ds="http://schemas.openxmlformats.org/officeDocument/2006/customXml" ds:itemID="{B7FF8E31-96C3-4998-AF3E-3F20413C13FF}">
+<ds:datastoreItem xmlns:ds="http://schemas.openxmlformats.org/officeDocument/2006/customXml" ds:itemID="{AFE86634-EC36-4D57-A3B8-DB2FCA3C77CB}">
   <ds:schemaRefs>
     <ds:schemaRef ds:uri="http://schemas.openxmlformats.org/officeDocument/2006/bibliography"/>
   </ds:schemaRefs>

</xml_diff>